<commit_message>
Tabla acronimos y abreviaciones. GO MAGENTA :uvas:
</commit_message>
<xml_diff>
--- a/Deliverable 1/Deliverable D1-PROJECT CHARTER-EARTH OBSERVATION.docx
+++ b/Deliverable 1/Deliverable D1-PROJECT CHARTER-EARTH OBSERVATION.docx
@@ -1,6 +1,6 @@
 
 <file path=word/document.xml><?xml version="1.0" encoding="utf-8"?>
-<w:document xmlns:wpc="http://schemas.microsoft.com/office/word/2010/wordprocessingCanvas" xmlns:cx="http://schemas.microsoft.com/office/drawing/2014/chartex" xmlns:mc="http://schemas.openxmlformats.org/markup-compatibility/2006" xmlns:o="urn:schemas-microsoft-com:office:office" xmlns:r="http://schemas.openxmlformats.org/officeDocument/2006/relationships" xmlns:m="http://schemas.openxmlformats.org/officeDocument/2006/math" xmlns:v="urn:schemas-microsoft-com:vml" xmlns:wp14="http://schemas.microsoft.com/office/word/2010/wordprocessingDrawing" xmlns:wp="http://schemas.openxmlformats.org/drawingml/2006/wordprocessingDrawing" xmlns:w10="urn:schemas-microsoft-com:office:word" xmlns:w="http://schemas.openxmlformats.org/wordprocessingml/2006/main" xmlns:w14="http://schemas.microsoft.com/office/word/2010/wordml" xmlns:w15="http://schemas.microsoft.com/office/word/2012/wordml" xmlns:w16se="http://schemas.microsoft.com/office/word/2015/wordml/symex" xmlns:wpg="http://schemas.microsoft.com/office/word/2010/wordprocessingGroup" xmlns:wpi="http://schemas.microsoft.com/office/word/2010/wordprocessingInk" xmlns:wne="http://schemas.microsoft.com/office/word/2006/wordml" xmlns:wps="http://schemas.microsoft.com/office/word/2010/wordprocessingShape" mc:Ignorable="w14 w15 w16se wp14">
+<w:document xmlns:wpc="http://schemas.microsoft.com/office/word/2010/wordprocessingCanvas" xmlns:mc="http://schemas.openxmlformats.org/markup-compatibility/2006" xmlns:o="urn:schemas-microsoft-com:office:office" xmlns:r="http://schemas.openxmlformats.org/officeDocument/2006/relationships" xmlns:m="http://schemas.openxmlformats.org/officeDocument/2006/math" xmlns:v="urn:schemas-microsoft-com:vml" xmlns:wp14="http://schemas.microsoft.com/office/word/2010/wordprocessingDrawing" xmlns:wp="http://schemas.openxmlformats.org/drawingml/2006/wordprocessingDrawing" xmlns:w10="urn:schemas-microsoft-com:office:word" xmlns:w="http://schemas.openxmlformats.org/wordprocessingml/2006/main" xmlns:w14="http://schemas.microsoft.com/office/word/2010/wordml" xmlns:w15="http://schemas.microsoft.com/office/word/2012/wordml" xmlns:wpg="http://schemas.microsoft.com/office/word/2010/wordprocessingGroup" xmlns:wpi="http://schemas.microsoft.com/office/word/2010/wordprocessingInk" xmlns:wne="http://schemas.microsoft.com/office/word/2006/wordml" xmlns:wps="http://schemas.microsoft.com/office/word/2010/wordprocessingShape" mc:Ignorable="w14 w15 wp14">
   <w:body>
     <w:p>
       <w:pPr>
@@ -29,7 +29,7 @@
           </w:tcPr>
           <w:p>
             <w:pPr>
-              <w:pStyle w:val="Sinespaciado"/>
+              <w:pStyle w:val="NoSpacing"/>
               <w:jc w:val="center"/>
               <w:rPr>
                 <w:rFonts w:ascii="Cambria" w:hAnsi="Cambria"/>
@@ -40,7 +40,7 @@
           </w:p>
           <w:p>
             <w:pPr>
-              <w:pStyle w:val="Sinespaciado"/>
+              <w:pStyle w:val="NoSpacing"/>
               <w:jc w:val="center"/>
               <w:rPr>
                 <w:rFonts w:ascii="Cambria" w:hAnsi="Cambria"/>
@@ -100,7 +100,7 @@
           </w:p>
           <w:p>
             <w:pPr>
-              <w:pStyle w:val="Sinespaciado"/>
+              <w:pStyle w:val="NoSpacing"/>
               <w:jc w:val="center"/>
               <w:rPr>
                 <w:rFonts w:ascii="Cambria" w:hAnsi="Cambria"/>
@@ -135,7 +135,7 @@
           </w:p>
           <w:p>
             <w:pPr>
-              <w:pStyle w:val="Sinespaciado"/>
+              <w:pStyle w:val="NoSpacing"/>
               <w:jc w:val="center"/>
               <w:rPr>
                 <w:rFonts w:ascii="Cambria" w:hAnsi="Cambria"/>
@@ -163,7 +163,7 @@
           </w:p>
           <w:p>
             <w:pPr>
-              <w:pStyle w:val="Sinespaciado"/>
+              <w:pStyle w:val="NoSpacing"/>
               <w:jc w:val="center"/>
               <w:rPr>
                 <w:rFonts w:ascii="Cambria" w:hAnsi="Cambria"/>
@@ -174,7 +174,7 @@
           </w:p>
           <w:p>
             <w:pPr>
-              <w:pStyle w:val="Sinespaciado"/>
+              <w:pStyle w:val="NoSpacing"/>
               <w:jc w:val="center"/>
               <w:rPr>
                 <w:rFonts w:ascii="Cambria" w:hAnsi="Cambria"/>
@@ -200,7 +200,7 @@
           </w:tcPr>
           <w:p>
             <w:pPr>
-              <w:pStyle w:val="Sinespaciado"/>
+              <w:pStyle w:val="NoSpacing"/>
               <w:jc w:val="center"/>
               <w:rPr>
                 <w:rFonts w:ascii="Cambria" w:hAnsi="Cambria"/>
@@ -239,7 +239,7 @@
           </w:p>
           <w:p>
             <w:pPr>
-              <w:pStyle w:val="Sinespaciado"/>
+              <w:pStyle w:val="NoSpacing"/>
               <w:jc w:val="center"/>
               <w:rPr>
                 <w:rFonts w:ascii="Cambria" w:hAnsi="Cambria"/>
@@ -293,7 +293,7 @@
           </w:tcPr>
           <w:p>
             <w:pPr>
-              <w:pStyle w:val="Sinespaciado"/>
+              <w:pStyle w:val="NoSpacing"/>
               <w:jc w:val="center"/>
               <w:rPr>
                 <w:rFonts w:ascii="Cambria" w:hAnsi="Cambria"/>
@@ -314,7 +314,7 @@
           </w:p>
           <w:p>
             <w:pPr>
-              <w:pStyle w:val="Sinespaciado"/>
+              <w:pStyle w:val="NoSpacing"/>
               <w:jc w:val="center"/>
               <w:rPr>
                 <w:rFonts w:ascii="Cambria" w:hAnsi="Cambria"/>
@@ -347,7 +347,7 @@
           </w:tcPr>
           <w:p>
             <w:pPr>
-              <w:pStyle w:val="Sinespaciado"/>
+              <w:pStyle w:val="NoSpacing"/>
               <w:jc w:val="center"/>
               <w:rPr>
                 <w:lang w:val="en-GB"/>
@@ -368,7 +368,7 @@
           </w:tcPr>
           <w:p>
             <w:pPr>
-              <w:pStyle w:val="Sinespaciado"/>
+              <w:pStyle w:val="NoSpacing"/>
               <w:rPr>
                 <w:lang w:val="en-GB"/>
               </w:rPr>
@@ -388,7 +388,7 @@
           </w:p>
           <w:p>
             <w:pPr>
-              <w:pStyle w:val="Sinespaciado"/>
+              <w:pStyle w:val="NoSpacing"/>
               <w:rPr>
                 <w:lang w:val="en-GB"/>
               </w:rPr>
@@ -396,7 +396,7 @@
           </w:p>
           <w:tbl>
             <w:tblPr>
-              <w:tblStyle w:val="Tablaconcuadrcula"/>
+              <w:tblStyle w:val="TableGrid"/>
               <w:tblW w:w="0" w:type="auto"/>
               <w:tblBorders>
                 <w:top w:val="none" w:sz="0" w:space="0" w:color="auto"/>
@@ -420,7 +420,7 @@
                 </w:tcPr>
                 <w:p>
                   <w:pPr>
-                    <w:pStyle w:val="Sinespaciado"/>
+                    <w:pStyle w:val="NoSpacing"/>
                     <w:rPr>
                       <w:bCs/>
                     </w:rPr>
@@ -434,7 +434,7 @@
                 </w:p>
                 <w:p>
                   <w:pPr>
-                    <w:pStyle w:val="Sinespaciado"/>
+                    <w:pStyle w:val="NoSpacing"/>
                     <w:rPr>
                       <w:bCs/>
                     </w:rPr>
@@ -448,7 +448,7 @@
                 </w:p>
                 <w:p>
                   <w:pPr>
-                    <w:pStyle w:val="Sinespaciado"/>
+                    <w:pStyle w:val="NoSpacing"/>
                     <w:rPr>
                       <w:bCs/>
                     </w:rPr>
@@ -462,7 +462,7 @@
                 </w:p>
                 <w:p>
                   <w:pPr>
-                    <w:pStyle w:val="Sinespaciado"/>
+                    <w:pStyle w:val="NoSpacing"/>
                     <w:rPr>
                       <w:bCs/>
                     </w:rPr>
@@ -476,7 +476,7 @@
                 </w:p>
                 <w:p>
                   <w:pPr>
-                    <w:pStyle w:val="Sinespaciado"/>
+                    <w:pStyle w:val="NoSpacing"/>
                     <w:rPr>
                       <w:bCs/>
                     </w:rPr>
@@ -490,7 +490,7 @@
                 </w:p>
                 <w:p>
                   <w:pPr>
-                    <w:pStyle w:val="Sinespaciado"/>
+                    <w:pStyle w:val="NoSpacing"/>
                     <w:rPr>
                       <w:bCs/>
                     </w:rPr>
@@ -504,7 +504,7 @@
                 </w:p>
                 <w:p>
                   <w:pPr>
-                    <w:pStyle w:val="Sinespaciado"/>
+                    <w:pStyle w:val="NoSpacing"/>
                     <w:rPr>
                       <w:bCs/>
                     </w:rPr>
@@ -518,7 +518,7 @@
                 </w:p>
                 <w:p>
                   <w:pPr>
-                    <w:pStyle w:val="Sinespaciado"/>
+                    <w:pStyle w:val="NoSpacing"/>
                     <w:rPr>
                       <w:bCs/>
                     </w:rPr>
@@ -538,7 +538,7 @@
                 </w:tcPr>
                 <w:p>
                   <w:pPr>
-                    <w:pStyle w:val="Sinespaciado"/>
+                    <w:pStyle w:val="NoSpacing"/>
                     <w:rPr>
                       <w:bCs/>
                     </w:rPr>
@@ -552,7 +552,7 @@
                 </w:p>
                 <w:p>
                   <w:pPr>
-                    <w:pStyle w:val="Sinespaciado"/>
+                    <w:pStyle w:val="NoSpacing"/>
                     <w:rPr>
                       <w:bCs/>
                     </w:rPr>
@@ -566,7 +566,7 @@
                 </w:p>
                 <w:p>
                   <w:pPr>
-                    <w:pStyle w:val="Sinespaciado"/>
+                    <w:pStyle w:val="NoSpacing"/>
                     <w:rPr>
                       <w:bCs/>
                     </w:rPr>
@@ -580,7 +580,7 @@
                 </w:p>
                 <w:p>
                   <w:pPr>
-                    <w:pStyle w:val="Sinespaciado"/>
+                    <w:pStyle w:val="NoSpacing"/>
                     <w:rPr>
                       <w:bCs/>
                     </w:rPr>
@@ -594,7 +594,7 @@
                 </w:p>
                 <w:p>
                   <w:pPr>
-                    <w:pStyle w:val="Sinespaciado"/>
+                    <w:pStyle w:val="NoSpacing"/>
                     <w:rPr>
                       <w:bCs/>
                     </w:rPr>
@@ -608,7 +608,7 @@
                 </w:p>
                 <w:p>
                   <w:pPr>
-                    <w:pStyle w:val="Sinespaciado"/>
+                    <w:pStyle w:val="NoSpacing"/>
                     <w:rPr>
                       <w:bCs/>
                     </w:rPr>
@@ -622,7 +622,7 @@
                 </w:p>
                 <w:p>
                   <w:pPr>
-                    <w:pStyle w:val="Sinespaciado"/>
+                    <w:pStyle w:val="NoSpacing"/>
                     <w:rPr>
                       <w:bCs/>
                     </w:rPr>
@@ -636,7 +636,7 @@
                 </w:p>
                 <w:p>
                   <w:pPr>
-                    <w:pStyle w:val="Sinespaciado"/>
+                    <w:pStyle w:val="NoSpacing"/>
                     <w:rPr>
                       <w:bCs/>
                     </w:rPr>
@@ -653,7 +653,7 @@
           </w:tbl>
           <w:p>
             <w:pPr>
-              <w:pStyle w:val="Sinespaciado"/>
+              <w:pStyle w:val="NoSpacing"/>
             </w:pPr>
           </w:p>
         </w:tc>
@@ -670,7 +670,7 @@
           </w:tcPr>
           <w:p>
             <w:pPr>
-              <w:pStyle w:val="Sinespaciado"/>
+              <w:pStyle w:val="NoSpacing"/>
               <w:rPr>
                 <w:bCs/>
               </w:rPr>
@@ -690,7 +690,7 @@
           </w:tcPr>
           <w:p>
             <w:pPr>
-              <w:pStyle w:val="Sinespaciado"/>
+              <w:pStyle w:val="NoSpacing"/>
               <w:jc w:val="center"/>
               <w:rPr>
                 <w:b/>
@@ -712,7 +712,7 @@
           </w:tcPr>
           <w:p>
             <w:pPr>
-              <w:pStyle w:val="Sinespaciado"/>
+              <w:pStyle w:val="NoSpacing"/>
               <w:rPr>
                 <w:bCs/>
               </w:rPr>
@@ -760,7 +760,7 @@
           </w:tcPr>
           <w:p>
             <w:pPr>
-              <w:pStyle w:val="Sinespaciado"/>
+              <w:pStyle w:val="NoSpacing"/>
               <w:rPr>
                 <w:lang w:val="en-GB"/>
               </w:rPr>
@@ -789,7 +789,7 @@
           </w:tcPr>
           <w:p>
             <w:pPr>
-              <w:pStyle w:val="Sinespaciado"/>
+              <w:pStyle w:val="NoSpacing"/>
               <w:jc w:val="right"/>
               <w:rPr>
                 <w:sz w:val="28"/>
@@ -864,7 +864,7 @@
     </w:p>
     <w:p>
       <w:pPr>
-        <w:pStyle w:val="TDC1"/>
+        <w:pStyle w:val="TOC1"/>
         <w:tabs>
           <w:tab w:val="right" w:leader="dot" w:pos="9962"/>
         </w:tabs>
@@ -908,7 +908,7 @@
       <w:hyperlink w:anchor="_Toc412459670" w:history="1">
         <w:r>
           <w:rPr>
-            <w:rStyle w:val="Hipervnculo"/>
+            <w:rStyle w:val="Hyperlink"/>
             <w:noProof/>
             <w:highlight w:val="yellow"/>
             <w:lang w:val="en-GB"/>
@@ -929,7 +929,7 @@
         </w:r>
         <w:r>
           <w:rPr>
-            <w:rStyle w:val="Hipervnculo"/>
+            <w:rStyle w:val="Hyperlink"/>
             <w:noProof/>
             <w:highlight w:val="yellow"/>
             <w:lang w:val="en-GB"/>
@@ -1002,7 +1002,7 @@
     </w:p>
     <w:p>
       <w:pPr>
-        <w:pStyle w:val="TDC2"/>
+        <w:pStyle w:val="TOC2"/>
         <w:tabs>
           <w:tab w:val="left" w:pos="851"/>
           <w:tab w:val="right" w:leader="dot" w:pos="9962"/>
@@ -1019,7 +1019,7 @@
       <w:hyperlink w:anchor="_Toc412459671" w:history="1">
         <w:r>
           <w:rPr>
-            <w:rStyle w:val="Hipervnculo"/>
+            <w:rStyle w:val="Hyperlink"/>
             <w:noProof/>
             <w:highlight w:val="yellow"/>
             <w:lang w:val="en-GB"/>
@@ -1039,7 +1039,7 @@
         </w:r>
         <w:r>
           <w:rPr>
-            <w:rStyle w:val="Hipervnculo"/>
+            <w:rStyle w:val="Hyperlink"/>
             <w:noProof/>
             <w:highlight w:val="yellow"/>
             <w:lang w:val="en-GB"/>
@@ -1112,7 +1112,7 @@
     </w:p>
     <w:p>
       <w:pPr>
-        <w:pStyle w:val="TDC3"/>
+        <w:pStyle w:val="TOC3"/>
         <w:tabs>
           <w:tab w:val="left" w:pos="1320"/>
           <w:tab w:val="right" w:leader="dot" w:pos="9962"/>
@@ -1129,7 +1129,7 @@
       <w:hyperlink w:anchor="_Toc412459672" w:history="1">
         <w:r>
           <w:rPr>
-            <w:rStyle w:val="Hipervnculo"/>
+            <w:rStyle w:val="Hyperlink"/>
             <w:noProof/>
             <w:highlight w:val="yellow"/>
             <w:lang w:val="en-GB"/>
@@ -1149,7 +1149,7 @@
         </w:r>
         <w:r>
           <w:rPr>
-            <w:rStyle w:val="Hipervnculo"/>
+            <w:rStyle w:val="Hyperlink"/>
             <w:noProof/>
             <w:highlight w:val="yellow"/>
             <w:lang w:val="en-GB"/>
@@ -1222,7 +1222,7 @@
     </w:p>
     <w:p>
       <w:pPr>
-        <w:pStyle w:val="TDC3"/>
+        <w:pStyle w:val="TOC3"/>
         <w:tabs>
           <w:tab w:val="left" w:pos="1320"/>
           <w:tab w:val="right" w:leader="dot" w:pos="9962"/>
@@ -1239,7 +1239,7 @@
       <w:hyperlink w:anchor="_Toc412459673" w:history="1">
         <w:r>
           <w:rPr>
-            <w:rStyle w:val="Hipervnculo"/>
+            <w:rStyle w:val="Hyperlink"/>
             <w:noProof/>
             <w:highlight w:val="yellow"/>
             <w:lang w:val="en-GB"/>
@@ -1259,7 +1259,7 @@
         </w:r>
         <w:r>
           <w:rPr>
-            <w:rStyle w:val="Hipervnculo"/>
+            <w:rStyle w:val="Hyperlink"/>
             <w:noProof/>
             <w:highlight w:val="yellow"/>
             <w:lang w:val="en-GB"/>
@@ -1332,7 +1332,7 @@
     </w:p>
     <w:p>
       <w:pPr>
-        <w:pStyle w:val="TDC3"/>
+        <w:pStyle w:val="TOC3"/>
         <w:tabs>
           <w:tab w:val="left" w:pos="1320"/>
           <w:tab w:val="right" w:leader="dot" w:pos="9962"/>
@@ -1349,7 +1349,7 @@
       <w:hyperlink w:anchor="_Toc412459674" w:history="1">
         <w:r>
           <w:rPr>
-            <w:rStyle w:val="Hipervnculo"/>
+            <w:rStyle w:val="Hyperlink"/>
             <w:noProof/>
             <w:highlight w:val="yellow"/>
             <w:lang w:val="en-GB"/>
@@ -1369,7 +1369,7 @@
         </w:r>
         <w:r>
           <w:rPr>
-            <w:rStyle w:val="Hipervnculo"/>
+            <w:rStyle w:val="Hyperlink"/>
             <w:noProof/>
             <w:highlight w:val="yellow"/>
             <w:lang w:val="en-GB"/>
@@ -1442,7 +1442,7 @@
     </w:p>
     <w:p>
       <w:pPr>
-        <w:pStyle w:val="TDC2"/>
+        <w:pStyle w:val="TOC2"/>
         <w:tabs>
           <w:tab w:val="left" w:pos="851"/>
           <w:tab w:val="right" w:leader="dot" w:pos="9962"/>
@@ -1458,7 +1458,7 @@
       <w:hyperlink w:anchor="_Toc412459675" w:history="1">
         <w:r>
           <w:rPr>
-            <w:rStyle w:val="Hipervnculo"/>
+            <w:rStyle w:val="Hyperlink"/>
             <w:noProof/>
             <w:highlight w:val="yellow"/>
             <w:lang w:val="en-GB"/>
@@ -1478,7 +1478,7 @@
         </w:r>
         <w:r>
           <w:rPr>
-            <w:rStyle w:val="Hipervnculo"/>
+            <w:rStyle w:val="Hyperlink"/>
             <w:noProof/>
             <w:highlight w:val="yellow"/>
             <w:lang w:val="en-GB"/>
@@ -1551,7 +1551,7 @@
     </w:p>
     <w:p>
       <w:pPr>
-        <w:pStyle w:val="TDC2"/>
+        <w:pStyle w:val="TOC2"/>
         <w:tabs>
           <w:tab w:val="left" w:pos="851"/>
           <w:tab w:val="right" w:leader="dot" w:pos="9962"/>
@@ -1568,7 +1568,7 @@
       <w:hyperlink w:anchor="_Toc412459676" w:history="1">
         <w:r>
           <w:rPr>
-            <w:rStyle w:val="Hipervnculo"/>
+            <w:rStyle w:val="Hyperlink"/>
             <w:noProof/>
             <w:highlight w:val="green"/>
             <w:lang w:val="en-GB"/>
@@ -1588,7 +1588,7 @@
         </w:r>
         <w:r>
           <w:rPr>
-            <w:rStyle w:val="Hipervnculo"/>
+            <w:rStyle w:val="Hyperlink"/>
             <w:noProof/>
             <w:highlight w:val="green"/>
             <w:lang w:val="en-GB"/>
@@ -1661,7 +1661,7 @@
     </w:p>
     <w:p>
       <w:pPr>
-        <w:pStyle w:val="TDC2"/>
+        <w:pStyle w:val="TOC2"/>
         <w:tabs>
           <w:tab w:val="left" w:pos="851"/>
           <w:tab w:val="right" w:leader="dot" w:pos="9962"/>
@@ -1678,7 +1678,7 @@
       <w:hyperlink w:anchor="_Toc412459677" w:history="1">
         <w:r>
           <w:rPr>
-            <w:rStyle w:val="Hipervnculo"/>
+            <w:rStyle w:val="Hyperlink"/>
             <w:noProof/>
             <w:highlight w:val="green"/>
             <w:lang w:val="en-GB"/>
@@ -1698,7 +1698,7 @@
         </w:r>
         <w:r>
           <w:rPr>
-            <w:rStyle w:val="Hipervnculo"/>
+            <w:rStyle w:val="Hyperlink"/>
             <w:noProof/>
             <w:highlight w:val="green"/>
             <w:lang w:val="en-GB"/>
@@ -1771,7 +1771,7 @@
     </w:p>
     <w:p>
       <w:pPr>
-        <w:pStyle w:val="TDC2"/>
+        <w:pStyle w:val="TOC2"/>
         <w:tabs>
           <w:tab w:val="left" w:pos="851"/>
           <w:tab w:val="right" w:leader="dot" w:pos="9962"/>
@@ -1787,7 +1787,7 @@
       <w:hyperlink w:anchor="_Toc412459678" w:history="1">
         <w:r>
           <w:rPr>
-            <w:rStyle w:val="Hipervnculo"/>
+            <w:rStyle w:val="Hyperlink"/>
             <w:noProof/>
             <w:highlight w:val="green"/>
             <w:lang w:val="en-GB"/>
@@ -1807,7 +1807,7 @@
         </w:r>
         <w:r>
           <w:rPr>
-            <w:rStyle w:val="Hipervnculo"/>
+            <w:rStyle w:val="Hyperlink"/>
             <w:noProof/>
             <w:highlight w:val="green"/>
             <w:lang w:val="en-GB"/>
@@ -1880,7 +1880,7 @@
     </w:p>
     <w:p>
       <w:pPr>
-        <w:pStyle w:val="TDC2"/>
+        <w:pStyle w:val="TOC2"/>
         <w:tabs>
           <w:tab w:val="left" w:pos="851"/>
           <w:tab w:val="right" w:leader="dot" w:pos="9962"/>
@@ -1897,7 +1897,7 @@
       <w:hyperlink w:anchor="_Toc412459679" w:history="1">
         <w:r>
           <w:rPr>
-            <w:rStyle w:val="Hipervnculo"/>
+            <w:rStyle w:val="Hyperlink"/>
             <w:noProof/>
             <w:highlight w:val="cyan"/>
             <w:lang w:val="en-GB"/>
@@ -1917,7 +1917,7 @@
         </w:r>
         <w:r>
           <w:rPr>
-            <w:rStyle w:val="Hipervnculo"/>
+            <w:rStyle w:val="Hyperlink"/>
             <w:noProof/>
             <w:highlight w:val="cyan"/>
             <w:lang w:val="en-GB"/>
@@ -1990,7 +1990,7 @@
     </w:p>
     <w:p>
       <w:pPr>
-        <w:pStyle w:val="TDC2"/>
+        <w:pStyle w:val="TOC2"/>
         <w:tabs>
           <w:tab w:val="left" w:pos="851"/>
           <w:tab w:val="right" w:leader="dot" w:pos="9962"/>
@@ -2006,7 +2006,7 @@
       <w:hyperlink w:anchor="_Toc412459680" w:history="1">
         <w:r>
           <w:rPr>
-            <w:rStyle w:val="Hipervnculo"/>
+            <w:rStyle w:val="Hyperlink"/>
             <w:noProof/>
             <w:highlight w:val="cyan"/>
             <w:lang w:val="en-GB"/>
@@ -2026,7 +2026,7 @@
         </w:r>
         <w:r>
           <w:rPr>
-            <w:rStyle w:val="Hipervnculo"/>
+            <w:rStyle w:val="Hyperlink"/>
             <w:noProof/>
             <w:highlight w:val="cyan"/>
             <w:lang w:val="en-GB"/>
@@ -2099,7 +2099,7 @@
     </w:p>
     <w:p>
       <w:pPr>
-        <w:pStyle w:val="TDC2"/>
+        <w:pStyle w:val="TOC2"/>
         <w:tabs>
           <w:tab w:val="left" w:pos="851"/>
           <w:tab w:val="right" w:leader="dot" w:pos="9962"/>
@@ -2115,7 +2115,7 @@
       <w:hyperlink w:anchor="_Toc412459681" w:history="1">
         <w:r>
           <w:rPr>
-            <w:rStyle w:val="Hipervnculo"/>
+            <w:rStyle w:val="Hyperlink"/>
             <w:noProof/>
             <w:highlight w:val="green"/>
             <w:lang w:val="en-GB"/>
@@ -2135,7 +2135,7 @@
         </w:r>
         <w:r>
           <w:rPr>
-            <w:rStyle w:val="Hipervnculo"/>
+            <w:rStyle w:val="Hyperlink"/>
             <w:noProof/>
             <w:highlight w:val="green"/>
             <w:lang w:val="en-GB"/>
@@ -2208,7 +2208,7 @@
     </w:p>
     <w:p>
       <w:pPr>
-        <w:pStyle w:val="TDC2"/>
+        <w:pStyle w:val="TOC2"/>
         <w:tabs>
           <w:tab w:val="left" w:pos="851"/>
           <w:tab w:val="right" w:leader="dot" w:pos="9962"/>
@@ -2224,7 +2224,7 @@
       <w:hyperlink w:anchor="_Toc412459682" w:history="1">
         <w:r>
           <w:rPr>
-            <w:rStyle w:val="Hipervnculo"/>
+            <w:rStyle w:val="Hyperlink"/>
             <w:noProof/>
             <w:highlight w:val="red"/>
             <w:lang w:val="en-GB"/>
@@ -2244,7 +2244,7 @@
         </w:r>
         <w:r>
           <w:rPr>
-            <w:rStyle w:val="Hipervnculo"/>
+            <w:rStyle w:val="Hyperlink"/>
             <w:noProof/>
             <w:highlight w:val="red"/>
             <w:lang w:val="en-GB"/>
@@ -2317,7 +2317,7 @@
     </w:p>
     <w:p>
       <w:pPr>
-        <w:pStyle w:val="TDC2"/>
+        <w:pStyle w:val="TOC2"/>
         <w:tabs>
           <w:tab w:val="left" w:pos="1100"/>
           <w:tab w:val="right" w:leader="dot" w:pos="9962"/>
@@ -2334,7 +2334,7 @@
       <w:hyperlink w:anchor="_Toc412459683" w:history="1">
         <w:r>
           <w:rPr>
-            <w:rStyle w:val="Hipervnculo"/>
+            <w:rStyle w:val="Hyperlink"/>
             <w:noProof/>
             <w:highlight w:val="magenta"/>
             <w:lang w:val="en-GB"/>
@@ -2354,7 +2354,7 @@
         </w:r>
         <w:r>
           <w:rPr>
-            <w:rStyle w:val="Hipervnculo"/>
+            <w:rStyle w:val="Hyperlink"/>
             <w:noProof/>
             <w:highlight w:val="magenta"/>
             <w:lang w:val="en-GB"/>
@@ -2427,7 +2427,7 @@
     </w:p>
     <w:p>
       <w:pPr>
-        <w:pStyle w:val="TDC3"/>
+        <w:pStyle w:val="TOC3"/>
         <w:tabs>
           <w:tab w:val="left" w:pos="1320"/>
           <w:tab w:val="right" w:leader="dot" w:pos="9962"/>
@@ -2444,7 +2444,7 @@
       <w:hyperlink w:anchor="_Toc412459684" w:history="1">
         <w:r>
           <w:rPr>
-            <w:rStyle w:val="Hipervnculo"/>
+            <w:rStyle w:val="Hyperlink"/>
             <w:noProof/>
             <w:highlight w:val="magenta"/>
             <w:lang w:val="en-GB"/>
@@ -2464,7 +2464,7 @@
         </w:r>
         <w:r>
           <w:rPr>
-            <w:rStyle w:val="Hipervnculo"/>
+            <w:rStyle w:val="Hyperlink"/>
             <w:noProof/>
             <w:highlight w:val="magenta"/>
             <w:lang w:val="en-GB"/>
@@ -2537,7 +2537,7 @@
     </w:p>
     <w:p>
       <w:pPr>
-        <w:pStyle w:val="TDC3"/>
+        <w:pStyle w:val="TOC3"/>
         <w:tabs>
           <w:tab w:val="left" w:pos="1320"/>
           <w:tab w:val="right" w:leader="dot" w:pos="9962"/>
@@ -2554,7 +2554,7 @@
       <w:hyperlink w:anchor="_Toc412459685" w:history="1">
         <w:r>
           <w:rPr>
-            <w:rStyle w:val="Hipervnculo"/>
+            <w:rStyle w:val="Hyperlink"/>
             <w:noProof/>
             <w:highlight w:val="magenta"/>
             <w:lang w:val="en-GB"/>
@@ -2574,7 +2574,7 @@
         </w:r>
         <w:r>
           <w:rPr>
-            <w:rStyle w:val="Hipervnculo"/>
+            <w:rStyle w:val="Hyperlink"/>
             <w:noProof/>
             <w:highlight w:val="magenta"/>
             <w:lang w:val="en-GB"/>
@@ -2647,7 +2647,7 @@
     </w:p>
     <w:p>
       <w:pPr>
-        <w:pStyle w:val="TDC3"/>
+        <w:pStyle w:val="TOC3"/>
         <w:tabs>
           <w:tab w:val="left" w:pos="1320"/>
           <w:tab w:val="right" w:leader="dot" w:pos="9962"/>
@@ -2664,7 +2664,7 @@
       <w:hyperlink w:anchor="_Toc412459686" w:history="1">
         <w:r>
           <w:rPr>
-            <w:rStyle w:val="Hipervnculo"/>
+            <w:rStyle w:val="Hyperlink"/>
             <w:noProof/>
             <w:highlight w:val="magenta"/>
             <w:lang w:val="en-GB"/>
@@ -2684,7 +2684,7 @@
         </w:r>
         <w:r>
           <w:rPr>
-            <w:rStyle w:val="Hipervnculo"/>
+            <w:rStyle w:val="Hyperlink"/>
             <w:noProof/>
             <w:highlight w:val="magenta"/>
             <w:lang w:val="en-GB"/>
@@ -2754,12 +2754,10 @@
           <w:fldChar w:fldCharType="end"/>
         </w:r>
       </w:hyperlink>
-      <w:bookmarkStart w:id="1" w:name="_GoBack"/>
-      <w:bookmarkEnd w:id="1"/>
-    </w:p>
-    <w:p>
-      <w:pPr>
-        <w:pStyle w:val="TDC1"/>
+    </w:p>
+    <w:p>
+      <w:pPr>
+        <w:pStyle w:val="TOC1"/>
         <w:tabs>
           <w:tab w:val="right" w:leader="dot" w:pos="9962"/>
         </w:tabs>
@@ -2776,7 +2774,7 @@
       <w:hyperlink w:anchor="_Toc412459687" w:history="1">
         <w:r>
           <w:rPr>
-            <w:rStyle w:val="Hipervnculo"/>
+            <w:rStyle w:val="Hyperlink"/>
             <w:noProof/>
             <w:highlight w:val="magenta"/>
             <w:lang w:val="en-GB"/>
@@ -2797,7 +2795,7 @@
         </w:r>
         <w:r>
           <w:rPr>
-            <w:rStyle w:val="Hipervnculo"/>
+            <w:rStyle w:val="Hyperlink"/>
             <w:noProof/>
             <w:highlight w:val="magenta"/>
             <w:lang w:val="en-GB"/>
@@ -2870,7 +2868,7 @@
     </w:p>
     <w:p>
       <w:pPr>
-        <w:pStyle w:val="TDC2"/>
+        <w:pStyle w:val="TOC2"/>
         <w:tabs>
           <w:tab w:val="left" w:pos="851"/>
           <w:tab w:val="right" w:leader="dot" w:pos="9962"/>
@@ -2887,7 +2885,7 @@
       <w:hyperlink w:anchor="_Toc412459688" w:history="1">
         <w:r>
           <w:rPr>
-            <w:rStyle w:val="Hipervnculo"/>
+            <w:rStyle w:val="Hyperlink"/>
             <w:noProof/>
             <w:highlight w:val="magenta"/>
             <w:lang w:val="en-GB"/>
@@ -2907,7 +2905,7 @@
         </w:r>
         <w:r>
           <w:rPr>
-            <w:rStyle w:val="Hipervnculo"/>
+            <w:rStyle w:val="Hyperlink"/>
             <w:noProof/>
             <w:highlight w:val="magenta"/>
             <w:lang w:val="en-GB"/>
@@ -2980,7 +2978,7 @@
     </w:p>
     <w:p>
       <w:pPr>
-        <w:pStyle w:val="TDC2"/>
+        <w:pStyle w:val="TOC2"/>
         <w:tabs>
           <w:tab w:val="left" w:pos="851"/>
           <w:tab w:val="right" w:leader="dot" w:pos="9962"/>
@@ -2996,7 +2994,7 @@
       <w:hyperlink w:anchor="_Toc412459689" w:history="1">
         <w:r>
           <w:rPr>
-            <w:rStyle w:val="Hipervnculo"/>
+            <w:rStyle w:val="Hyperlink"/>
             <w:noProof/>
             <w:highlight w:val="magenta"/>
             <w:lang w:val="en-GB"/>
@@ -3016,7 +3014,7 @@
         </w:r>
         <w:r>
           <w:rPr>
-            <w:rStyle w:val="Hipervnculo"/>
+            <w:rStyle w:val="Hyperlink"/>
             <w:noProof/>
             <w:highlight w:val="magenta"/>
             <w:lang w:val="en-GB"/>
@@ -3169,7 +3167,7 @@
     </w:p>
     <w:p>
       <w:pPr>
-        <w:pStyle w:val="Tabladeilustraciones"/>
+        <w:pStyle w:val="TableofFigures"/>
         <w:tabs>
           <w:tab w:val="right" w:leader="dot" w:pos="9962"/>
         </w:tabs>
@@ -3208,7 +3206,7 @@
       <w:hyperlink w:anchor="_Toc412459484" w:history="1">
         <w:r>
           <w:rPr>
-            <w:rStyle w:val="Hipervnculo"/>
+            <w:rStyle w:val="Hyperlink"/>
             <w:noProof/>
             <w:lang w:val="en-GB"/>
           </w:rPr>
@@ -3273,7 +3271,7 @@
     </w:p>
     <w:p>
       <w:pPr>
-        <w:pStyle w:val="Tabladeilustraciones"/>
+        <w:pStyle w:val="TableofFigures"/>
         <w:tabs>
           <w:tab w:val="right" w:leader="dot" w:pos="9962"/>
         </w:tabs>
@@ -3288,7 +3286,7 @@
       <w:hyperlink w:anchor="_Toc412459485" w:history="1">
         <w:r>
           <w:rPr>
-            <w:rStyle w:val="Hipervnculo"/>
+            <w:rStyle w:val="Hyperlink"/>
             <w:noProof/>
             <w:lang w:val="en-GB"/>
           </w:rPr>
@@ -3353,7 +3351,7 @@
     </w:p>
     <w:p>
       <w:pPr>
-        <w:pStyle w:val="Tabladeilustraciones"/>
+        <w:pStyle w:val="TableofFigures"/>
         <w:tabs>
           <w:tab w:val="right" w:leader="dot" w:pos="9962"/>
         </w:tabs>
@@ -3368,7 +3366,7 @@
       <w:hyperlink w:anchor="_Toc412459486" w:history="1">
         <w:r>
           <w:rPr>
-            <w:rStyle w:val="Hipervnculo"/>
+            <w:rStyle w:val="Hyperlink"/>
             <w:noProof/>
             <w:lang w:val="en-GB"/>
           </w:rPr>
@@ -3433,7 +3431,7 @@
     </w:p>
     <w:p>
       <w:pPr>
-        <w:pStyle w:val="Tabladeilustraciones"/>
+        <w:pStyle w:val="TableofFigures"/>
         <w:tabs>
           <w:tab w:val="right" w:leader="dot" w:pos="9962"/>
         </w:tabs>
@@ -3448,7 +3446,7 @@
       <w:hyperlink w:anchor="_Toc412459487" w:history="1">
         <w:r>
           <w:rPr>
-            <w:rStyle w:val="Hipervnculo"/>
+            <w:rStyle w:val="Hyperlink"/>
             <w:noProof/>
             <w:lang w:val="en-GB"/>
           </w:rPr>
@@ -3513,7 +3511,7 @@
     </w:p>
     <w:p>
       <w:pPr>
-        <w:pStyle w:val="Tabladeilustraciones"/>
+        <w:pStyle w:val="TableofFigures"/>
         <w:tabs>
           <w:tab w:val="right" w:leader="dot" w:pos="9962"/>
         </w:tabs>
@@ -3528,7 +3526,7 @@
       <w:hyperlink w:anchor="_Toc412459488" w:history="1">
         <w:r>
           <w:rPr>
-            <w:rStyle w:val="Hipervnculo"/>
+            <w:rStyle w:val="Hyperlink"/>
             <w:noProof/>
             <w:lang w:val="en-GB"/>
           </w:rPr>
@@ -3593,7 +3591,7 @@
     </w:p>
     <w:p>
       <w:pPr>
-        <w:pStyle w:val="Tabladeilustraciones"/>
+        <w:pStyle w:val="TableofFigures"/>
         <w:tabs>
           <w:tab w:val="right" w:leader="dot" w:pos="9962"/>
         </w:tabs>
@@ -3608,7 +3606,7 @@
       <w:hyperlink w:anchor="_Toc412459489" w:history="1">
         <w:r>
           <w:rPr>
-            <w:rStyle w:val="Hipervnculo"/>
+            <w:rStyle w:val="Hyperlink"/>
             <w:noProof/>
             <w:lang w:val="en-GB"/>
           </w:rPr>
@@ -3673,7 +3671,7 @@
     </w:p>
     <w:p>
       <w:pPr>
-        <w:pStyle w:val="Tabladeilustraciones"/>
+        <w:pStyle w:val="TableofFigures"/>
         <w:tabs>
           <w:tab w:val="right" w:leader="dot" w:pos="9962"/>
         </w:tabs>
@@ -3688,7 +3686,7 @@
       <w:hyperlink w:anchor="_Toc412459490" w:history="1">
         <w:r>
           <w:rPr>
-            <w:rStyle w:val="Hipervnculo"/>
+            <w:rStyle w:val="Hyperlink"/>
             <w:noProof/>
             <w:lang w:val="en-GB"/>
           </w:rPr>
@@ -3830,7 +3828,7 @@
     </w:p>
     <w:p>
       <w:pPr>
-        <w:pStyle w:val="Tabladeilustraciones"/>
+        <w:pStyle w:val="TableofFigures"/>
         <w:tabs>
           <w:tab w:val="right" w:leader="dot" w:pos="9962"/>
         </w:tabs>
@@ -3869,7 +3867,7 @@
       <w:hyperlink w:anchor="_Toc411937411" w:history="1">
         <w:r>
           <w:rPr>
-            <w:rStyle w:val="Hipervnculo"/>
+            <w:rStyle w:val="Hyperlink"/>
             <w:noProof/>
             <w:lang w:val="en-GB"/>
           </w:rPr>
@@ -3958,6 +3956,320 @@
         </w:rPr>
       </w:pPr>
     </w:p>
+    <w:p>
+      <w:pPr>
+        <w:rPr>
+          <w:sz w:val="22"/>
+          <w:szCs w:val="22"/>
+          <w:lang w:val="en-GB"/>
+        </w:rPr>
+      </w:pPr>
+    </w:p>
+    <w:p>
+      <w:pPr>
+        <w:rPr>
+          <w:sz w:val="22"/>
+          <w:szCs w:val="22"/>
+          <w:lang w:val="en-GB"/>
+        </w:rPr>
+      </w:pPr>
+    </w:p>
+    <w:p>
+      <w:pPr>
+        <w:rPr>
+          <w:b/>
+          <w:sz w:val="22"/>
+          <w:szCs w:val="22"/>
+          <w:lang w:val="en-GB"/>
+        </w:rPr>
+      </w:pPr>
+      <w:r>
+        <w:rPr>
+          <w:b/>
+          <w:sz w:val="22"/>
+          <w:szCs w:val="22"/>
+          <w:lang w:val="en-GB"/>
+        </w:rPr>
+        <w:t>ACRONYMS</w:t>
+      </w:r>
+      <w:r>
+        <w:rPr>
+          <w:b/>
+          <w:sz w:val="22"/>
+          <w:szCs w:val="22"/>
+          <w:lang w:val="en-GB"/>
+        </w:rPr>
+        <w:t xml:space="preserve"> AND ABBREVIATIONS</w:t>
+      </w:r>
+    </w:p>
+    <w:p>
+      <w:pPr>
+        <w:rPr>
+          <w:b/>
+          <w:sz w:val="22"/>
+          <w:szCs w:val="22"/>
+          <w:lang w:val="en-GB"/>
+        </w:rPr>
+      </w:pPr>
+    </w:p>
+    <w:p>
+      <w:pPr>
+        <w:rPr>
+          <w:b/>
+          <w:sz w:val="22"/>
+          <w:szCs w:val="22"/>
+          <w:lang w:val="en-GB"/>
+        </w:rPr>
+      </w:pPr>
+    </w:p>
+    <w:tbl>
+      <w:tblPr>
+        <w:tblStyle w:val="TableGrid"/>
+        <w:tblW w:w="0" w:type="auto"/>
+        <w:tblLook w:val="04A0" w:firstRow="1" w:lastRow="0" w:firstColumn="1" w:lastColumn="0" w:noHBand="0" w:noVBand="1"/>
+      </w:tblPr>
+      <w:tblGrid>
+        <w:gridCol w:w="817"/>
+        <w:gridCol w:w="3260"/>
+      </w:tblGrid>
+      <w:tr>
+        <w:trPr>
+          <w:trHeight w:val="656"/>
+        </w:trPr>
+        <w:tc>
+          <w:tcPr>
+            <w:tcW w:w="817" w:type="dxa"/>
+          </w:tcPr>
+          <w:p>
+            <w:pPr>
+              <w:rPr>
+                <w:b/>
+                <w:sz w:val="22"/>
+                <w:szCs w:val="22"/>
+                <w:lang w:val="en-GB"/>
+              </w:rPr>
+            </w:pPr>
+            <w:r>
+              <w:rPr>
+                <w:b/>
+                <w:sz w:val="22"/>
+                <w:szCs w:val="22"/>
+                <w:lang w:val="en-GB"/>
+              </w:rPr>
+              <w:t>EO</w:t>
+            </w:r>
+          </w:p>
+        </w:tc>
+        <w:tc>
+          <w:tcPr>
+            <w:tcW w:w="3260" w:type="dxa"/>
+          </w:tcPr>
+          <w:p>
+            <w:pPr>
+              <w:rPr>
+                <w:sz w:val="22"/>
+                <w:szCs w:val="22"/>
+                <w:lang w:val="en-GB"/>
+              </w:rPr>
+            </w:pPr>
+            <w:r>
+              <w:rPr>
+                <w:sz w:val="22"/>
+                <w:szCs w:val="22"/>
+                <w:lang w:val="en-GB"/>
+              </w:rPr>
+              <w:t>Earth Observation</w:t>
+            </w:r>
+          </w:p>
+        </w:tc>
+      </w:tr>
+      <w:tr>
+        <w:trPr>
+          <w:trHeight w:val="697"/>
+        </w:trPr>
+        <w:tc>
+          <w:tcPr>
+            <w:tcW w:w="817" w:type="dxa"/>
+          </w:tcPr>
+          <w:p>
+            <w:pPr>
+              <w:rPr>
+                <w:b/>
+                <w:sz w:val="22"/>
+                <w:szCs w:val="22"/>
+                <w:lang w:val="en-GB"/>
+              </w:rPr>
+            </w:pPr>
+            <w:r>
+              <w:rPr>
+                <w:b/>
+                <w:sz w:val="22"/>
+                <w:szCs w:val="22"/>
+                <w:lang w:val="en-GB"/>
+              </w:rPr>
+              <w:t>RS</w:t>
+            </w:r>
+          </w:p>
+        </w:tc>
+        <w:tc>
+          <w:tcPr>
+            <w:tcW w:w="3260" w:type="dxa"/>
+          </w:tcPr>
+          <w:p>
+            <w:pPr>
+              <w:rPr>
+                <w:sz w:val="22"/>
+                <w:szCs w:val="22"/>
+                <w:lang w:val="en-GB"/>
+              </w:rPr>
+            </w:pPr>
+            <w:r>
+              <w:rPr>
+                <w:sz w:val="22"/>
+                <w:szCs w:val="22"/>
+                <w:lang w:val="en-GB"/>
+              </w:rPr>
+              <w:t>Remote Sensing</w:t>
+            </w:r>
+          </w:p>
+        </w:tc>
+      </w:tr>
+      <w:tr>
+        <w:trPr>
+          <w:trHeight w:val="656"/>
+        </w:trPr>
+        <w:tc>
+          <w:tcPr>
+            <w:tcW w:w="817" w:type="dxa"/>
+          </w:tcPr>
+          <w:p>
+            <w:pPr>
+              <w:rPr>
+                <w:b/>
+                <w:sz w:val="22"/>
+                <w:szCs w:val="22"/>
+                <w:lang w:val="en-GB"/>
+              </w:rPr>
+            </w:pPr>
+            <w:r>
+              <w:rPr>
+                <w:b/>
+                <w:sz w:val="22"/>
+                <w:szCs w:val="22"/>
+                <w:lang w:val="en-GB"/>
+              </w:rPr>
+              <w:t>GIS</w:t>
+            </w:r>
+          </w:p>
+        </w:tc>
+        <w:tc>
+          <w:tcPr>
+            <w:tcW w:w="3260" w:type="dxa"/>
+          </w:tcPr>
+          <w:p>
+            <w:pPr>
+              <w:rPr>
+                <w:sz w:val="22"/>
+                <w:szCs w:val="22"/>
+                <w:lang w:val="en-GB"/>
+              </w:rPr>
+            </w:pPr>
+            <w:r>
+              <w:rPr>
+                <w:sz w:val="22"/>
+                <w:szCs w:val="22"/>
+                <w:lang w:val="en-GB"/>
+              </w:rPr>
+              <w:t>Geographic information system</w:t>
+            </w:r>
+          </w:p>
+        </w:tc>
+      </w:tr>
+      <w:tr>
+        <w:trPr>
+          <w:trHeight w:val="697"/>
+        </w:trPr>
+        <w:tc>
+          <w:tcPr>
+            <w:tcW w:w="817" w:type="dxa"/>
+          </w:tcPr>
+          <w:p>
+            <w:pPr>
+              <w:rPr>
+                <w:b/>
+                <w:sz w:val="22"/>
+                <w:szCs w:val="22"/>
+                <w:lang w:val="en-GB"/>
+              </w:rPr>
+            </w:pPr>
+            <w:r>
+              <w:rPr>
+                <w:b/>
+                <w:sz w:val="22"/>
+                <w:szCs w:val="22"/>
+                <w:lang w:val="en-GB"/>
+              </w:rPr>
+              <w:t>IPR</w:t>
+            </w:r>
+          </w:p>
+        </w:tc>
+        <w:tc>
+          <w:tcPr>
+            <w:tcW w:w="3260" w:type="dxa"/>
+          </w:tcPr>
+          <w:p>
+            <w:pPr>
+              <w:rPr>
+                <w:sz w:val="22"/>
+                <w:szCs w:val="22"/>
+                <w:lang w:val="en-GB"/>
+              </w:rPr>
+            </w:pPr>
+            <w:r>
+              <w:rPr>
+                <w:sz w:val="22"/>
+                <w:szCs w:val="22"/>
+                <w:lang w:val="en-GB"/>
+              </w:rPr>
+              <w:t>Intellectual Property Regime</w:t>
+            </w:r>
+          </w:p>
+        </w:tc>
+      </w:tr>
+      <w:tr>
+        <w:trPr>
+          <w:trHeight w:val="697"/>
+        </w:trPr>
+        <w:tc>
+          <w:tcPr>
+            <w:tcW w:w="817" w:type="dxa"/>
+          </w:tcPr>
+          <w:p>
+            <w:pPr>
+              <w:rPr>
+                <w:sz w:val="22"/>
+                <w:szCs w:val="22"/>
+                <w:lang w:val="en-GB"/>
+              </w:rPr>
+            </w:pPr>
+          </w:p>
+        </w:tc>
+        <w:tc>
+          <w:tcPr>
+            <w:tcW w:w="3260" w:type="dxa"/>
+          </w:tcPr>
+          <w:p>
+            <w:pPr>
+              <w:rPr>
+                <w:sz w:val="22"/>
+                <w:szCs w:val="22"/>
+                <w:lang w:val="en-GB"/>
+              </w:rPr>
+            </w:pPr>
+          </w:p>
+        </w:tc>
+      </w:tr>
+    </w:tbl>
     <w:p>
       <w:pPr>
         <w:rPr>
@@ -3975,10 +4287,12 @@
           <w:docGrid w:linePitch="360"/>
         </w:sectPr>
       </w:pPr>
-    </w:p>
-    <w:p>
-      <w:pPr>
-        <w:pStyle w:val="Ttulo1"/>
+      <w:bookmarkStart w:id="1" w:name="_GoBack"/>
+      <w:bookmarkEnd w:id="1"/>
+    </w:p>
+    <w:p>
+      <w:pPr>
+        <w:pStyle w:val="Heading1"/>
         <w:rPr>
           <w:lang w:val="en-GB"/>
         </w:rPr>
@@ -3995,7 +4309,7 @@
     </w:p>
     <w:p>
       <w:pPr>
-        <w:pStyle w:val="Ttulo2"/>
+        <w:pStyle w:val="Heading2"/>
         <w:rPr>
           <w:lang w:val="en-GB"/>
         </w:rPr>
@@ -4061,7 +4375,7 @@
     </w:p>
     <w:p>
       <w:pPr>
-        <w:pStyle w:val="Ttulo3"/>
+        <w:pStyle w:val="Heading3"/>
         <w:rPr>
           <w:lang w:val="en-GB"/>
         </w:rPr>
@@ -4106,7 +4420,7 @@
       <w:hyperlink r:id="rId11" w:history="1">
         <w:r>
           <w:rPr>
-            <w:rStyle w:val="Hipervnculo"/>
+            <w:rStyle w:val="Hyperlink"/>
           </w:rPr>
           <w:t>https://ec.europa.eu/research/participants/portal/desktop/en/opportunities/h2020/topics/lc-space-14-tec-2018-2019.html</w:t>
         </w:r>
@@ -4116,7 +4430,7 @@
     <w:p/>
     <w:p>
       <w:pPr>
-        <w:pStyle w:val="Ttulo3"/>
+        <w:pStyle w:val="Heading3"/>
         <w:numPr>
           <w:ilvl w:val="0"/>
           <w:numId w:val="0"/>
@@ -4208,7 +4522,7 @@
     </w:p>
     <w:p>
       <w:pPr>
-        <w:pStyle w:val="Ttulo3"/>
+        <w:pStyle w:val="Heading3"/>
         <w:rPr>
           <w:lang w:val="en-GB"/>
         </w:rPr>
@@ -4467,7 +4781,7 @@
     </w:p>
     <w:p>
       <w:pPr>
-        <w:pStyle w:val="Prrafodelista"/>
+        <w:pStyle w:val="ListParagraph"/>
         <w:numPr>
           <w:ilvl w:val="0"/>
           <w:numId w:val="19"/>
@@ -4487,7 +4801,7 @@
     </w:p>
     <w:p>
       <w:pPr>
-        <w:pStyle w:val="Prrafodelista"/>
+        <w:pStyle w:val="ListParagraph"/>
         <w:numPr>
           <w:ilvl w:val="0"/>
           <w:numId w:val="19"/>
@@ -4636,7 +4950,7 @@
     </w:p>
     <w:p>
       <w:pPr>
-        <w:pStyle w:val="Ttulo2"/>
+        <w:pStyle w:val="Heading2"/>
         <w:rPr>
           <w:lang w:val="en-GB"/>
         </w:rPr>
@@ -4674,7 +4988,7 @@
     </w:p>
     <w:p>
       <w:pPr>
-        <w:pStyle w:val="Ttulo2"/>
+        <w:pStyle w:val="Heading2"/>
         <w:rPr>
           <w:lang w:val="en-GB"/>
         </w:rPr>
@@ -4769,7 +5083,7 @@
     </w:p>
     <w:p>
       <w:pPr>
-        <w:pStyle w:val="Ttulo2"/>
+        <w:pStyle w:val="Heading2"/>
         <w:rPr>
           <w:lang w:val="en-GB"/>
         </w:rPr>
@@ -4807,7 +5121,7 @@
     </w:p>
     <w:p>
       <w:pPr>
-        <w:pStyle w:val="Ttulo2"/>
+        <w:pStyle w:val="Heading2"/>
         <w:rPr>
           <w:lang w:val="en-GB"/>
         </w:rPr>
@@ -4845,7 +5159,7 @@
     </w:p>
     <w:p>
       <w:pPr>
-        <w:pStyle w:val="Ttulo2"/>
+        <w:pStyle w:val="Heading2"/>
         <w:rPr>
           <w:lang w:val="en-GB"/>
         </w:rPr>
@@ -4890,7 +5204,7 @@
     </w:p>
     <w:p>
       <w:pPr>
-        <w:pStyle w:val="Descripcin"/>
+        <w:pStyle w:val="Caption"/>
         <w:keepNext/>
         <w:rPr>
           <w:lang w:val="en-GB"/>
@@ -4944,7 +5258,7 @@
     </w:p>
     <w:tbl>
       <w:tblPr>
-        <w:tblStyle w:val="Tablaconcuadrcula"/>
+        <w:tblStyle w:val="TableGrid"/>
         <w:tblW w:w="5000" w:type="pct"/>
         <w:tblLook w:val="04A0" w:firstRow="1" w:lastRow="0" w:firstColumn="1" w:lastColumn="0" w:noHBand="0" w:noVBand="1"/>
       </w:tblPr>
@@ -5127,7 +5441,7 @@
     </w:p>
     <w:p>
       <w:pPr>
-        <w:pStyle w:val="Ttulo2"/>
+        <w:pStyle w:val="Heading2"/>
         <w:rPr>
           <w:lang w:val="en-GB"/>
         </w:rPr>
@@ -5158,7 +5472,7 @@
     </w:p>
     <w:p>
       <w:pPr>
-        <w:pStyle w:val="Descripcin"/>
+        <w:pStyle w:val="Caption"/>
         <w:keepNext/>
         <w:rPr>
           <w:lang w:val="en-GB"/>
@@ -5212,7 +5526,7 @@
     </w:p>
     <w:tbl>
       <w:tblPr>
-        <w:tblStyle w:val="Tablaconcuadrcula"/>
+        <w:tblStyle w:val="TableGrid"/>
         <w:tblW w:w="5000" w:type="pct"/>
         <w:tblLook w:val="04A0" w:firstRow="1" w:lastRow="0" w:firstColumn="1" w:lastColumn="0" w:noHBand="0" w:noVBand="1"/>
       </w:tblPr>
@@ -5395,7 +5709,7 @@
     </w:p>
     <w:p>
       <w:pPr>
-        <w:pStyle w:val="Ttulo2"/>
+        <w:pStyle w:val="Heading2"/>
         <w:rPr>
           <w:lang w:val="en-GB"/>
         </w:rPr>
@@ -5418,7 +5732,7 @@
     </w:p>
     <w:p>
       <w:pPr>
-        <w:pStyle w:val="Descripcin"/>
+        <w:pStyle w:val="Caption"/>
         <w:keepNext/>
         <w:rPr>
           <w:lang w:val="en-GB"/>
@@ -6038,7 +6352,7 @@
     </w:p>
     <w:p>
       <w:pPr>
-        <w:pStyle w:val="Ttulo2"/>
+        <w:pStyle w:val="Heading2"/>
         <w:rPr>
           <w:lang w:val="en-GB"/>
         </w:rPr>
@@ -6075,7 +6389,7 @@
     </w:p>
     <w:p>
       <w:pPr>
-        <w:pStyle w:val="Ttulo2"/>
+        <w:pStyle w:val="Heading2"/>
         <w:rPr>
           <w:lang w:val="en-GB"/>
         </w:rPr>
@@ -6091,7 +6405,7 @@
     </w:p>
     <w:p>
       <w:pPr>
-        <w:pStyle w:val="Ttulo3"/>
+        <w:pStyle w:val="Heading3"/>
         <w:rPr>
           <w:lang w:val="en-GB"/>
         </w:rPr>
@@ -6127,7 +6441,7 @@
     </w:p>
     <w:p>
       <w:pPr>
-        <w:pStyle w:val="Descripcin"/>
+        <w:pStyle w:val="Caption"/>
         <w:keepNext/>
         <w:rPr>
           <w:lang w:val="en-GB"/>
@@ -6181,7 +6495,7 @@
     </w:p>
     <w:tbl>
       <w:tblPr>
-        <w:tblStyle w:val="Tablaconcuadrcula"/>
+        <w:tblStyle w:val="TableGrid"/>
         <w:tblW w:w="5000" w:type="pct"/>
         <w:tblLook w:val="04A0" w:firstRow="1" w:lastRow="0" w:firstColumn="1" w:lastColumn="0" w:noHBand="0" w:noVBand="1"/>
       </w:tblPr>
@@ -6331,7 +6645,7 @@
     </w:p>
     <w:p>
       <w:pPr>
-        <w:pStyle w:val="Ttulo3"/>
+        <w:pStyle w:val="Heading3"/>
         <w:rPr>
           <w:lang w:val="en-GB"/>
         </w:rPr>
@@ -6367,7 +6681,7 @@
     </w:p>
     <w:p>
       <w:pPr>
-        <w:pStyle w:val="Descripcin"/>
+        <w:pStyle w:val="Caption"/>
         <w:keepNext/>
         <w:rPr>
           <w:lang w:val="en-GB"/>
@@ -6433,7 +6747,7 @@
     </w:p>
     <w:tbl>
       <w:tblPr>
-        <w:tblStyle w:val="Tablaconcuadrcula"/>
+        <w:tblStyle w:val="TableGrid"/>
         <w:tblW w:w="5000" w:type="pct"/>
         <w:tblLook w:val="04A0" w:firstRow="1" w:lastRow="0" w:firstColumn="1" w:lastColumn="0" w:noHBand="0" w:noVBand="1"/>
       </w:tblPr>
@@ -6616,7 +6930,7 @@
     </w:p>
     <w:p>
       <w:pPr>
-        <w:pStyle w:val="Ttulo3"/>
+        <w:pStyle w:val="Heading3"/>
         <w:rPr>
           <w:lang w:val="en-GB"/>
         </w:rPr>
@@ -6652,7 +6966,7 @@
     </w:p>
     <w:p>
       <w:pPr>
-        <w:pStyle w:val="Descripcin"/>
+        <w:pStyle w:val="Caption"/>
         <w:keepNext/>
         <w:rPr>
           <w:lang w:val="en-GB"/>
@@ -6712,7 +7026,7 @@
     </w:p>
     <w:tbl>
       <w:tblPr>
-        <w:tblStyle w:val="Tablaconcuadrcula"/>
+        <w:tblStyle w:val="TableGrid"/>
         <w:tblW w:w="0" w:type="auto"/>
         <w:tblLook w:val="04A0" w:firstRow="1" w:lastRow="0" w:firstColumn="1" w:lastColumn="0" w:noHBand="0" w:noVBand="1"/>
       </w:tblPr>
@@ -7054,7 +7368,7 @@
     </w:p>
     <w:p>
       <w:pPr>
-        <w:pStyle w:val="Ttulo1"/>
+        <w:pStyle w:val="Heading1"/>
         <w:rPr>
           <w:lang w:val="en-GB"/>
         </w:rPr>
@@ -7071,7 +7385,7 @@
     </w:p>
     <w:p>
       <w:pPr>
-        <w:pStyle w:val="Ttulo2"/>
+        <w:pStyle w:val="Heading2"/>
         <w:rPr>
           <w:lang w:val="en-GB"/>
         </w:rPr>
@@ -7339,7 +7653,7 @@
     </w:tbl>
     <w:p>
       <w:pPr>
-        <w:pStyle w:val="Descripcin"/>
+        <w:pStyle w:val="Caption"/>
         <w:rPr>
           <w:lang w:val="en-GB"/>
         </w:rPr>
@@ -7419,7 +7733,7 @@
     </w:p>
     <w:p>
       <w:pPr>
-        <w:pStyle w:val="Ttulo2"/>
+        <w:pStyle w:val="Heading2"/>
         <w:rPr>
           <w:lang w:val="en-GB"/>
         </w:rPr>
@@ -7443,7 +7757,7 @@
     </w:p>
     <w:p>
       <w:pPr>
-        <w:pStyle w:val="Descripcin"/>
+        <w:pStyle w:val="Caption"/>
         <w:keepNext/>
         <w:rPr>
           <w:lang w:val="en-GB"/>
@@ -8579,7 +8893,7 @@
 </file>
 
 <file path=word/endnotes.xml><?xml version="1.0" encoding="utf-8"?>
-<w:endnotes xmlns:wpc="http://schemas.microsoft.com/office/word/2010/wordprocessingCanvas" xmlns:cx="http://schemas.microsoft.com/office/drawing/2014/chartex" xmlns:mc="http://schemas.openxmlformats.org/markup-compatibility/2006" xmlns:o="urn:schemas-microsoft-com:office:office" xmlns:r="http://schemas.openxmlformats.org/officeDocument/2006/relationships" xmlns:m="http://schemas.openxmlformats.org/officeDocument/2006/math" xmlns:v="urn:schemas-microsoft-com:vml" xmlns:wp14="http://schemas.microsoft.com/office/word/2010/wordprocessingDrawing" xmlns:wp="http://schemas.openxmlformats.org/drawingml/2006/wordprocessingDrawing" xmlns:w10="urn:schemas-microsoft-com:office:word" xmlns:w="http://schemas.openxmlformats.org/wordprocessingml/2006/main" xmlns:w14="http://schemas.microsoft.com/office/word/2010/wordml" xmlns:w15="http://schemas.microsoft.com/office/word/2012/wordml" xmlns:w16se="http://schemas.microsoft.com/office/word/2015/wordml/symex" xmlns:wpg="http://schemas.microsoft.com/office/word/2010/wordprocessingGroup" xmlns:wpi="http://schemas.microsoft.com/office/word/2010/wordprocessingInk" xmlns:wne="http://schemas.microsoft.com/office/word/2006/wordml" xmlns:wps="http://schemas.microsoft.com/office/word/2010/wordprocessingShape" mc:Ignorable="w14 w15 w16se wp14">
+<w:endnotes xmlns:wpc="http://schemas.microsoft.com/office/word/2010/wordprocessingCanvas" xmlns:mc="http://schemas.openxmlformats.org/markup-compatibility/2006" xmlns:o="urn:schemas-microsoft-com:office:office" xmlns:r="http://schemas.openxmlformats.org/officeDocument/2006/relationships" xmlns:m="http://schemas.openxmlformats.org/officeDocument/2006/math" xmlns:v="urn:schemas-microsoft-com:vml" xmlns:wp14="http://schemas.microsoft.com/office/word/2010/wordprocessingDrawing" xmlns:wp="http://schemas.openxmlformats.org/drawingml/2006/wordprocessingDrawing" xmlns:w10="urn:schemas-microsoft-com:office:word" xmlns:w="http://schemas.openxmlformats.org/wordprocessingml/2006/main" xmlns:w14="http://schemas.microsoft.com/office/word/2010/wordml" xmlns:w15="http://schemas.microsoft.com/office/word/2012/wordml" xmlns:wpg="http://schemas.microsoft.com/office/word/2010/wordprocessingGroup" xmlns:wpi="http://schemas.microsoft.com/office/word/2010/wordprocessingInk" xmlns:wne="http://schemas.microsoft.com/office/word/2006/wordml" xmlns:wps="http://schemas.microsoft.com/office/word/2010/wordprocessingShape" mc:Ignorable="w14 w15 wp14">
   <w:endnote w:type="separator" w:id="-1">
     <w:p>
       <w:r>
@@ -8598,10 +8912,10 @@
 </file>
 
 <file path=word/footer1.xml><?xml version="1.0" encoding="utf-8"?>
-<w:ftr xmlns:wpc="http://schemas.microsoft.com/office/word/2010/wordprocessingCanvas" xmlns:cx="http://schemas.microsoft.com/office/drawing/2014/chartex" xmlns:mc="http://schemas.openxmlformats.org/markup-compatibility/2006" xmlns:o="urn:schemas-microsoft-com:office:office" xmlns:r="http://schemas.openxmlformats.org/officeDocument/2006/relationships" xmlns:m="http://schemas.openxmlformats.org/officeDocument/2006/math" xmlns:v="urn:schemas-microsoft-com:vml" xmlns:wp14="http://schemas.microsoft.com/office/word/2010/wordprocessingDrawing" xmlns:wp="http://schemas.openxmlformats.org/drawingml/2006/wordprocessingDrawing" xmlns:w10="urn:schemas-microsoft-com:office:word" xmlns:w="http://schemas.openxmlformats.org/wordprocessingml/2006/main" xmlns:w14="http://schemas.microsoft.com/office/word/2010/wordml" xmlns:w15="http://schemas.microsoft.com/office/word/2012/wordml" xmlns:w16se="http://schemas.microsoft.com/office/word/2015/wordml/symex" xmlns:wpg="http://schemas.microsoft.com/office/word/2010/wordprocessingGroup" xmlns:wpi="http://schemas.microsoft.com/office/word/2010/wordprocessingInk" xmlns:wne="http://schemas.microsoft.com/office/word/2006/wordml" xmlns:wps="http://schemas.microsoft.com/office/word/2010/wordprocessingShape" mc:Ignorable="w14 w15 w16se wp14">
+<w:ftr xmlns:wpc="http://schemas.microsoft.com/office/word/2010/wordprocessingCanvas" xmlns:mc="http://schemas.openxmlformats.org/markup-compatibility/2006" xmlns:o="urn:schemas-microsoft-com:office:office" xmlns:r="http://schemas.openxmlformats.org/officeDocument/2006/relationships" xmlns:m="http://schemas.openxmlformats.org/officeDocument/2006/math" xmlns:v="urn:schemas-microsoft-com:vml" xmlns:wp14="http://schemas.microsoft.com/office/word/2010/wordprocessingDrawing" xmlns:wp="http://schemas.openxmlformats.org/drawingml/2006/wordprocessingDrawing" xmlns:w10="urn:schemas-microsoft-com:office:word" xmlns:w="http://schemas.openxmlformats.org/wordprocessingml/2006/main" xmlns:w14="http://schemas.microsoft.com/office/word/2010/wordml" xmlns:w15="http://schemas.microsoft.com/office/word/2012/wordml" xmlns:wpg="http://schemas.microsoft.com/office/word/2010/wordprocessingGroup" xmlns:wpi="http://schemas.microsoft.com/office/word/2010/wordprocessingInk" xmlns:wne="http://schemas.microsoft.com/office/word/2006/wordml" xmlns:wps="http://schemas.microsoft.com/office/word/2010/wordprocessingShape" mc:Ignorable="w14 w15 wp14">
   <w:p>
     <w:pPr>
-      <w:pStyle w:val="Piedepgina"/>
+      <w:pStyle w:val="Footer"/>
       <w:rPr>
         <w:lang w:val="es-ES"/>
       </w:rPr>
@@ -8611,10 +8925,10 @@
 </file>
 
 <file path=word/footer2.xml><?xml version="1.0" encoding="utf-8"?>
-<w:ftr xmlns:wpc="http://schemas.microsoft.com/office/word/2010/wordprocessingCanvas" xmlns:cx="http://schemas.microsoft.com/office/drawing/2014/chartex" xmlns:mc="http://schemas.openxmlformats.org/markup-compatibility/2006" xmlns:o="urn:schemas-microsoft-com:office:office" xmlns:r="http://schemas.openxmlformats.org/officeDocument/2006/relationships" xmlns:m="http://schemas.openxmlformats.org/officeDocument/2006/math" xmlns:v="urn:schemas-microsoft-com:vml" xmlns:wp14="http://schemas.microsoft.com/office/word/2010/wordprocessingDrawing" xmlns:wp="http://schemas.openxmlformats.org/drawingml/2006/wordprocessingDrawing" xmlns:w10="urn:schemas-microsoft-com:office:word" xmlns:w="http://schemas.openxmlformats.org/wordprocessingml/2006/main" xmlns:w14="http://schemas.microsoft.com/office/word/2010/wordml" xmlns:w15="http://schemas.microsoft.com/office/word/2012/wordml" xmlns:w16se="http://schemas.microsoft.com/office/word/2015/wordml/symex" xmlns:wpg="http://schemas.microsoft.com/office/word/2010/wordprocessingGroup" xmlns:wpi="http://schemas.microsoft.com/office/word/2010/wordprocessingInk" xmlns:wne="http://schemas.microsoft.com/office/word/2006/wordml" xmlns:wps="http://schemas.microsoft.com/office/word/2010/wordprocessingShape" mc:Ignorable="w14 w15 w16se wp14">
+<w:ftr xmlns:wpc="http://schemas.microsoft.com/office/word/2010/wordprocessingCanvas" xmlns:mc="http://schemas.openxmlformats.org/markup-compatibility/2006" xmlns:o="urn:schemas-microsoft-com:office:office" xmlns:r="http://schemas.openxmlformats.org/officeDocument/2006/relationships" xmlns:m="http://schemas.openxmlformats.org/officeDocument/2006/math" xmlns:v="urn:schemas-microsoft-com:vml" xmlns:wp14="http://schemas.microsoft.com/office/word/2010/wordprocessingDrawing" xmlns:wp="http://schemas.openxmlformats.org/drawingml/2006/wordprocessingDrawing" xmlns:w10="urn:schemas-microsoft-com:office:word" xmlns:w="http://schemas.openxmlformats.org/wordprocessingml/2006/main" xmlns:w14="http://schemas.microsoft.com/office/word/2010/wordml" xmlns:w15="http://schemas.microsoft.com/office/word/2012/wordml" xmlns:wpg="http://schemas.microsoft.com/office/word/2010/wordprocessingGroup" xmlns:wpi="http://schemas.microsoft.com/office/word/2010/wordprocessingInk" xmlns:wne="http://schemas.microsoft.com/office/word/2006/wordml" xmlns:wps="http://schemas.microsoft.com/office/word/2010/wordprocessingShape" mc:Ignorable="w14 w15 wp14">
   <w:p>
     <w:pPr>
-      <w:pStyle w:val="Piedepgina"/>
+      <w:pStyle w:val="Footer"/>
       <w:rPr>
         <w:lang w:val="es-ES"/>
       </w:rPr>
@@ -8624,7 +8938,7 @@
 </file>
 
 <file path=word/footnotes.xml><?xml version="1.0" encoding="utf-8"?>
-<w:footnotes xmlns:wpc="http://schemas.microsoft.com/office/word/2010/wordprocessingCanvas" xmlns:cx="http://schemas.microsoft.com/office/drawing/2014/chartex" xmlns:mc="http://schemas.openxmlformats.org/markup-compatibility/2006" xmlns:o="urn:schemas-microsoft-com:office:office" xmlns:r="http://schemas.openxmlformats.org/officeDocument/2006/relationships" xmlns:m="http://schemas.openxmlformats.org/officeDocument/2006/math" xmlns:v="urn:schemas-microsoft-com:vml" xmlns:wp14="http://schemas.microsoft.com/office/word/2010/wordprocessingDrawing" xmlns:wp="http://schemas.openxmlformats.org/drawingml/2006/wordprocessingDrawing" xmlns:w10="urn:schemas-microsoft-com:office:word" xmlns:w="http://schemas.openxmlformats.org/wordprocessingml/2006/main" xmlns:w14="http://schemas.microsoft.com/office/word/2010/wordml" xmlns:w15="http://schemas.microsoft.com/office/word/2012/wordml" xmlns:w16se="http://schemas.microsoft.com/office/word/2015/wordml/symex" xmlns:wpg="http://schemas.microsoft.com/office/word/2010/wordprocessingGroup" xmlns:wpi="http://schemas.microsoft.com/office/word/2010/wordprocessingInk" xmlns:wne="http://schemas.microsoft.com/office/word/2006/wordml" xmlns:wps="http://schemas.microsoft.com/office/word/2010/wordprocessingShape" mc:Ignorable="w14 w15 w16se wp14">
+<w:footnotes xmlns:wpc="http://schemas.microsoft.com/office/word/2010/wordprocessingCanvas" xmlns:mc="http://schemas.openxmlformats.org/markup-compatibility/2006" xmlns:o="urn:schemas-microsoft-com:office:office" xmlns:r="http://schemas.openxmlformats.org/officeDocument/2006/relationships" xmlns:m="http://schemas.openxmlformats.org/officeDocument/2006/math" xmlns:v="urn:schemas-microsoft-com:vml" xmlns:wp14="http://schemas.microsoft.com/office/word/2010/wordprocessingDrawing" xmlns:wp="http://schemas.openxmlformats.org/drawingml/2006/wordprocessingDrawing" xmlns:w10="urn:schemas-microsoft-com:office:word" xmlns:w="http://schemas.openxmlformats.org/wordprocessingml/2006/main" xmlns:w14="http://schemas.microsoft.com/office/word/2010/wordml" xmlns:w15="http://schemas.microsoft.com/office/word/2012/wordml" xmlns:wpg="http://schemas.microsoft.com/office/word/2010/wordprocessingGroup" xmlns:wpi="http://schemas.microsoft.com/office/word/2010/wordprocessingInk" xmlns:wne="http://schemas.microsoft.com/office/word/2006/wordml" xmlns:wps="http://schemas.microsoft.com/office/word/2010/wordprocessingShape" mc:Ignorable="w14 w15 wp14">
   <w:footnote w:type="separator" w:id="-1">
     <w:p>
       <w:r>
@@ -8643,7 +8957,7 @@
 </file>
 
 <file path=word/header1.xml><?xml version="1.0" encoding="utf-8"?>
-<w:hdr xmlns:wpc="http://schemas.microsoft.com/office/word/2010/wordprocessingCanvas" xmlns:cx="http://schemas.microsoft.com/office/drawing/2014/chartex" xmlns:mc="http://schemas.openxmlformats.org/markup-compatibility/2006" xmlns:o="urn:schemas-microsoft-com:office:office" xmlns:r="http://schemas.openxmlformats.org/officeDocument/2006/relationships" xmlns:m="http://schemas.openxmlformats.org/officeDocument/2006/math" xmlns:v="urn:schemas-microsoft-com:vml" xmlns:wp14="http://schemas.microsoft.com/office/word/2010/wordprocessingDrawing" xmlns:wp="http://schemas.openxmlformats.org/drawingml/2006/wordprocessingDrawing" xmlns:w10="urn:schemas-microsoft-com:office:word" xmlns:w="http://schemas.openxmlformats.org/wordprocessingml/2006/main" xmlns:w14="http://schemas.microsoft.com/office/word/2010/wordml" xmlns:w15="http://schemas.microsoft.com/office/word/2012/wordml" xmlns:w16se="http://schemas.microsoft.com/office/word/2015/wordml/symex" xmlns:wpg="http://schemas.microsoft.com/office/word/2010/wordprocessingGroup" xmlns:wpi="http://schemas.microsoft.com/office/word/2010/wordprocessingInk" xmlns:wne="http://schemas.microsoft.com/office/word/2006/wordml" xmlns:wps="http://schemas.microsoft.com/office/word/2010/wordprocessingShape" mc:Ignorable="w14 w15 w16se wp14">
+<w:hdr xmlns:wpc="http://schemas.microsoft.com/office/word/2010/wordprocessingCanvas" xmlns:mc="http://schemas.openxmlformats.org/markup-compatibility/2006" xmlns:o="urn:schemas-microsoft-com:office:office" xmlns:r="http://schemas.openxmlformats.org/officeDocument/2006/relationships" xmlns:m="http://schemas.openxmlformats.org/officeDocument/2006/math" xmlns:v="urn:schemas-microsoft-com:vml" xmlns:wp14="http://schemas.microsoft.com/office/word/2010/wordprocessingDrawing" xmlns:wp="http://schemas.openxmlformats.org/drawingml/2006/wordprocessingDrawing" xmlns:w10="urn:schemas-microsoft-com:office:word" xmlns:w="http://schemas.openxmlformats.org/wordprocessingml/2006/main" xmlns:w14="http://schemas.microsoft.com/office/word/2010/wordml" xmlns:w15="http://schemas.microsoft.com/office/word/2012/wordml" xmlns:wpg="http://schemas.microsoft.com/office/word/2010/wordprocessingGroup" xmlns:wpi="http://schemas.microsoft.com/office/word/2010/wordprocessingInk" xmlns:wne="http://schemas.microsoft.com/office/word/2006/wordml" xmlns:wps="http://schemas.microsoft.com/office/word/2010/wordprocessingShape" mc:Ignorable="w14 w15 wp14">
   <w:tbl>
     <w:tblPr>
       <w:tblW w:w="5000" w:type="pct"/>
@@ -8673,7 +8987,7 @@
         </w:tcPr>
         <w:p>
           <w:pPr>
-            <w:pStyle w:val="Encabezado"/>
+            <w:pStyle w:val="Header"/>
             <w:tabs>
               <w:tab w:val="clear" w:pos="4252"/>
               <w:tab w:val="clear" w:pos="8504"/>
@@ -8754,7 +9068,7 @@
         </w:tcPr>
         <w:p>
           <w:pPr>
-            <w:pStyle w:val="Encabezado"/>
+            <w:pStyle w:val="Header"/>
             <w:tabs>
               <w:tab w:val="clear" w:pos="4252"/>
               <w:tab w:val="clear" w:pos="8504"/>
@@ -8791,7 +9105,7 @@
         </w:tcPr>
         <w:p>
           <w:pPr>
-            <w:pStyle w:val="Encabezado"/>
+            <w:pStyle w:val="Header"/>
             <w:tabs>
               <w:tab w:val="clear" w:pos="4252"/>
               <w:tab w:val="clear" w:pos="8504"/>
@@ -8856,7 +9170,7 @@
         </w:tcPr>
         <w:p>
           <w:pPr>
-            <w:pStyle w:val="Encabezado"/>
+            <w:pStyle w:val="Header"/>
             <w:tabs>
               <w:tab w:val="clear" w:pos="4252"/>
               <w:tab w:val="clear" w:pos="8504"/>
@@ -8875,7 +9189,7 @@
         </w:tcPr>
         <w:p>
           <w:pPr>
-            <w:pStyle w:val="Encabezado"/>
+            <w:pStyle w:val="Header"/>
             <w:tabs>
               <w:tab w:val="clear" w:pos="4252"/>
               <w:tab w:val="clear" w:pos="8504"/>
@@ -8894,7 +9208,7 @@
         </w:tcPr>
         <w:p>
           <w:pPr>
-            <w:pStyle w:val="Encabezado"/>
+            <w:pStyle w:val="Header"/>
             <w:tabs>
               <w:tab w:val="clear" w:pos="4252"/>
               <w:tab w:val="clear" w:pos="8504"/>
@@ -8960,7 +9274,7 @@
               <w:sz w:val="18"/>
               <w:lang w:val="en-GB"/>
             </w:rPr>
-            <w:t>i</w:t>
+            <w:t>ii</w:t>
           </w:r>
           <w:r>
             <w:rPr>
@@ -9032,7 +9346,7 @@
         </w:tcPr>
         <w:p>
           <w:pPr>
-            <w:pStyle w:val="Encabezado"/>
+            <w:pStyle w:val="Header"/>
             <w:tabs>
               <w:tab w:val="clear" w:pos="4252"/>
               <w:tab w:val="clear" w:pos="8504"/>
@@ -9055,7 +9369,7 @@
         </w:tcPr>
         <w:p>
           <w:pPr>
-            <w:pStyle w:val="Encabezado"/>
+            <w:pStyle w:val="Header"/>
             <w:tabs>
               <w:tab w:val="clear" w:pos="4252"/>
               <w:tab w:val="clear" w:pos="8504"/>
@@ -9074,7 +9388,7 @@
         </w:tcPr>
         <w:p>
           <w:pPr>
-            <w:pStyle w:val="Encabezado"/>
+            <w:pStyle w:val="Header"/>
             <w:tabs>
               <w:tab w:val="clear" w:pos="4252"/>
               <w:tab w:val="clear" w:pos="8504"/>
@@ -9163,7 +9477,7 @@
         </w:tcPr>
         <w:p>
           <w:pPr>
-            <w:pStyle w:val="Encabezado"/>
+            <w:pStyle w:val="Header"/>
             <w:tabs>
               <w:tab w:val="clear" w:pos="4252"/>
               <w:tab w:val="clear" w:pos="8504"/>
@@ -9192,7 +9506,7 @@
   </w:tbl>
   <w:p>
     <w:pPr>
-      <w:pStyle w:val="Encabezado"/>
+      <w:pStyle w:val="Header"/>
       <w:tabs>
         <w:tab w:val="clear" w:pos="4252"/>
         <w:tab w:val="clear" w:pos="8504"/>
@@ -9211,7 +9525,7 @@
 </file>
 
 <file path=word/header2.xml><?xml version="1.0" encoding="utf-8"?>
-<w:hdr xmlns:wpc="http://schemas.microsoft.com/office/word/2010/wordprocessingCanvas" xmlns:cx="http://schemas.microsoft.com/office/drawing/2014/chartex" xmlns:mc="http://schemas.openxmlformats.org/markup-compatibility/2006" xmlns:o="urn:schemas-microsoft-com:office:office" xmlns:r="http://schemas.openxmlformats.org/officeDocument/2006/relationships" xmlns:m="http://schemas.openxmlformats.org/officeDocument/2006/math" xmlns:v="urn:schemas-microsoft-com:vml" xmlns:wp14="http://schemas.microsoft.com/office/word/2010/wordprocessingDrawing" xmlns:wp="http://schemas.openxmlformats.org/drawingml/2006/wordprocessingDrawing" xmlns:w10="urn:schemas-microsoft-com:office:word" xmlns:w="http://schemas.openxmlformats.org/wordprocessingml/2006/main" xmlns:w14="http://schemas.microsoft.com/office/word/2010/wordml" xmlns:w15="http://schemas.microsoft.com/office/word/2012/wordml" xmlns:w16se="http://schemas.microsoft.com/office/word/2015/wordml/symex" xmlns:wpg="http://schemas.microsoft.com/office/word/2010/wordprocessingGroup" xmlns:wpi="http://schemas.microsoft.com/office/word/2010/wordprocessingInk" xmlns:wne="http://schemas.microsoft.com/office/word/2006/wordml" xmlns:wps="http://schemas.microsoft.com/office/word/2010/wordprocessingShape" mc:Ignorable="w14 w15 w16se wp14">
+<w:hdr xmlns:wpc="http://schemas.microsoft.com/office/word/2010/wordprocessingCanvas" xmlns:mc="http://schemas.openxmlformats.org/markup-compatibility/2006" xmlns:o="urn:schemas-microsoft-com:office:office" xmlns:r="http://schemas.openxmlformats.org/officeDocument/2006/relationships" xmlns:m="http://schemas.openxmlformats.org/officeDocument/2006/math" xmlns:v="urn:schemas-microsoft-com:vml" xmlns:wp14="http://schemas.microsoft.com/office/word/2010/wordprocessingDrawing" xmlns:wp="http://schemas.openxmlformats.org/drawingml/2006/wordprocessingDrawing" xmlns:w10="urn:schemas-microsoft-com:office:word" xmlns:w="http://schemas.openxmlformats.org/wordprocessingml/2006/main" xmlns:w14="http://schemas.microsoft.com/office/word/2010/wordml" xmlns:w15="http://schemas.microsoft.com/office/word/2012/wordml" xmlns:wpg="http://schemas.microsoft.com/office/word/2010/wordprocessingGroup" xmlns:wpi="http://schemas.microsoft.com/office/word/2010/wordprocessingInk" xmlns:wne="http://schemas.microsoft.com/office/word/2006/wordml" xmlns:wps="http://schemas.microsoft.com/office/word/2010/wordprocessingShape" mc:Ignorable="w14 w15 wp14">
   <w:tbl>
     <w:tblPr>
       <w:tblW w:w="5000" w:type="pct"/>
@@ -9241,7 +9555,7 @@
         </w:tcPr>
         <w:p>
           <w:pPr>
-            <w:pStyle w:val="Encabezado"/>
+            <w:pStyle w:val="Header"/>
             <w:tabs>
               <w:tab w:val="clear" w:pos="4252"/>
               <w:tab w:val="clear" w:pos="8504"/>
@@ -9302,7 +9616,7 @@
         </w:p>
         <w:p>
           <w:pPr>
-            <w:pStyle w:val="Encabezado"/>
+            <w:pStyle w:val="Header"/>
             <w:tabs>
               <w:tab w:val="clear" w:pos="4252"/>
               <w:tab w:val="clear" w:pos="8504"/>
@@ -9332,7 +9646,7 @@
         </w:tcPr>
         <w:p>
           <w:pPr>
-            <w:pStyle w:val="Encabezado"/>
+            <w:pStyle w:val="Header"/>
             <w:tabs>
               <w:tab w:val="clear" w:pos="4252"/>
               <w:tab w:val="clear" w:pos="8504"/>
@@ -9363,7 +9677,7 @@
         </w:tcPr>
         <w:p>
           <w:pPr>
-            <w:pStyle w:val="Encabezado"/>
+            <w:pStyle w:val="Header"/>
             <w:tabs>
               <w:tab w:val="clear" w:pos="4252"/>
               <w:tab w:val="clear" w:pos="8504"/>
@@ -9430,7 +9744,7 @@
         </w:tcPr>
         <w:p>
           <w:pPr>
-            <w:pStyle w:val="Encabezado"/>
+            <w:pStyle w:val="Header"/>
             <w:tabs>
               <w:tab w:val="clear" w:pos="4252"/>
               <w:tab w:val="clear" w:pos="8504"/>
@@ -9446,7 +9760,7 @@
         </w:tcPr>
         <w:p>
           <w:pPr>
-            <w:pStyle w:val="Encabezado"/>
+            <w:pStyle w:val="Header"/>
             <w:tabs>
               <w:tab w:val="clear" w:pos="4252"/>
               <w:tab w:val="clear" w:pos="8504"/>
@@ -9462,7 +9776,7 @@
         </w:tcPr>
         <w:p>
           <w:pPr>
-            <w:pStyle w:val="Encabezado"/>
+            <w:pStyle w:val="Header"/>
             <w:tabs>
               <w:tab w:val="clear" w:pos="4252"/>
               <w:tab w:val="clear" w:pos="8504"/>
@@ -9527,7 +9841,7 @@
               <w:sz w:val="18"/>
               <w:lang w:val="es-ES"/>
             </w:rPr>
-            <w:t>9</w:t>
+            <w:t>4</w:t>
           </w:r>
           <w:r>
             <w:rPr>
@@ -9607,7 +9921,7 @@
         </w:tcPr>
         <w:p>
           <w:pPr>
-            <w:pStyle w:val="Encabezado"/>
+            <w:pStyle w:val="Header"/>
             <w:tabs>
               <w:tab w:val="clear" w:pos="4252"/>
               <w:tab w:val="clear" w:pos="8504"/>
@@ -9630,7 +9944,7 @@
         </w:tcPr>
         <w:p>
           <w:pPr>
-            <w:pStyle w:val="Encabezado"/>
+            <w:pStyle w:val="Header"/>
             <w:tabs>
               <w:tab w:val="clear" w:pos="4252"/>
               <w:tab w:val="clear" w:pos="8504"/>
@@ -9646,7 +9960,7 @@
         </w:tcPr>
         <w:p>
           <w:pPr>
-            <w:pStyle w:val="Encabezado"/>
+            <w:pStyle w:val="Header"/>
             <w:tabs>
               <w:tab w:val="clear" w:pos="4252"/>
               <w:tab w:val="clear" w:pos="8504"/>
@@ -9752,7 +10066,7 @@
         </w:tcPr>
         <w:p>
           <w:pPr>
-            <w:pStyle w:val="Encabezado"/>
+            <w:pStyle w:val="Header"/>
             <w:tabs>
               <w:tab w:val="clear" w:pos="4252"/>
               <w:tab w:val="clear" w:pos="8504"/>
@@ -9781,7 +10095,7 @@
   </w:tbl>
   <w:p>
     <w:pPr>
-      <w:pStyle w:val="Encabezado"/>
+      <w:pStyle w:val="Header"/>
       <w:tabs>
         <w:tab w:val="clear" w:pos="4252"/>
         <w:tab w:val="clear" w:pos="8504"/>
@@ -9800,7 +10114,7 @@
 </file>
 
 <file path=word/numbering.xml><?xml version="1.0" encoding="utf-8"?>
-<w:numbering xmlns:wpc="http://schemas.microsoft.com/office/word/2010/wordprocessingCanvas" xmlns:cx="http://schemas.microsoft.com/office/drawing/2014/chartex" xmlns:mc="http://schemas.openxmlformats.org/markup-compatibility/2006" xmlns:o="urn:schemas-microsoft-com:office:office" xmlns:r="http://schemas.openxmlformats.org/officeDocument/2006/relationships" xmlns:m="http://schemas.openxmlformats.org/officeDocument/2006/math" xmlns:v="urn:schemas-microsoft-com:vml" xmlns:wp14="http://schemas.microsoft.com/office/word/2010/wordprocessingDrawing" xmlns:wp="http://schemas.openxmlformats.org/drawingml/2006/wordprocessingDrawing" xmlns:w10="urn:schemas-microsoft-com:office:word" xmlns:w="http://schemas.openxmlformats.org/wordprocessingml/2006/main" xmlns:w14="http://schemas.microsoft.com/office/word/2010/wordml" xmlns:w15="http://schemas.microsoft.com/office/word/2012/wordml" xmlns:w16se="http://schemas.microsoft.com/office/word/2015/wordml/symex" xmlns:wpg="http://schemas.microsoft.com/office/word/2010/wordprocessingGroup" xmlns:wpi="http://schemas.microsoft.com/office/word/2010/wordprocessingInk" xmlns:wne="http://schemas.microsoft.com/office/word/2006/wordml" xmlns:wps="http://schemas.microsoft.com/office/word/2010/wordprocessingShape" mc:Ignorable="w14 w15 w16se wp14">
+<w:numbering xmlns:wpc="http://schemas.microsoft.com/office/word/2010/wordprocessingCanvas" xmlns:mc="http://schemas.openxmlformats.org/markup-compatibility/2006" xmlns:o="urn:schemas-microsoft-com:office:office" xmlns:r="http://schemas.openxmlformats.org/officeDocument/2006/relationships" xmlns:m="http://schemas.openxmlformats.org/officeDocument/2006/math" xmlns:v="urn:schemas-microsoft-com:vml" xmlns:wp14="http://schemas.microsoft.com/office/word/2010/wordprocessingDrawing" xmlns:wp="http://schemas.openxmlformats.org/drawingml/2006/wordprocessingDrawing" xmlns:w10="urn:schemas-microsoft-com:office:word" xmlns:w="http://schemas.openxmlformats.org/wordprocessingml/2006/main" xmlns:w14="http://schemas.microsoft.com/office/word/2010/wordml" xmlns:w15="http://schemas.microsoft.com/office/word/2012/wordml" xmlns:wpg="http://schemas.microsoft.com/office/word/2010/wordprocessingGroup" xmlns:wpi="http://schemas.microsoft.com/office/word/2010/wordprocessingInk" xmlns:wne="http://schemas.microsoft.com/office/word/2006/wordml" xmlns:wps="http://schemas.microsoft.com/office/word/2010/wordprocessingShape" mc:Ignorable="w14 w15 wp14">
   <w:abstractNum w:abstractNumId="0" w15:restartNumberingAfterBreak="0">
     <w:nsid w:val="0B167884"/>
     <w:multiLevelType w:val="multilevel"/>
@@ -9808,7 +10122,7 @@
     <w:lvl w:ilvl="0">
       <w:start w:val="1"/>
       <w:numFmt w:val="decimal"/>
-      <w:pStyle w:val="Ttulo1"/>
+      <w:pStyle w:val="Heading1"/>
       <w:lvlText w:val="%1"/>
       <w:lvlJc w:val="left"/>
       <w:pPr>
@@ -9818,7 +10132,7 @@
     <w:lvl w:ilvl="1">
       <w:start w:val="1"/>
       <w:numFmt w:val="decimal"/>
-      <w:pStyle w:val="Ttulo2"/>
+      <w:pStyle w:val="Heading2"/>
       <w:lvlText w:val="%1.%2"/>
       <w:lvlJc w:val="left"/>
       <w:pPr>
@@ -9828,7 +10142,7 @@
     <w:lvl w:ilvl="2">
       <w:start w:val="1"/>
       <w:numFmt w:val="decimal"/>
-      <w:pStyle w:val="Ttulo3"/>
+      <w:pStyle w:val="Heading3"/>
       <w:lvlText w:val="%1.%2.%3"/>
       <w:lvlJc w:val="left"/>
       <w:pPr>
@@ -9838,7 +10152,7 @@
     <w:lvl w:ilvl="3">
       <w:start w:val="1"/>
       <w:numFmt w:val="decimal"/>
-      <w:pStyle w:val="Ttulo4"/>
+      <w:pStyle w:val="Heading4"/>
       <w:lvlText w:val="%1.%2.%3.%4"/>
       <w:lvlJc w:val="left"/>
       <w:pPr>
@@ -9848,7 +10162,7 @@
     <w:lvl w:ilvl="4">
       <w:start w:val="1"/>
       <w:numFmt w:val="decimal"/>
-      <w:pStyle w:val="Ttulo5"/>
+      <w:pStyle w:val="Heading5"/>
       <w:lvlText w:val="%1.%2.%3.%4.%5"/>
       <w:lvlJc w:val="left"/>
       <w:pPr>
@@ -9858,7 +10172,7 @@
     <w:lvl w:ilvl="5">
       <w:start w:val="1"/>
       <w:numFmt w:val="decimal"/>
-      <w:pStyle w:val="Ttulo6"/>
+      <w:pStyle w:val="Heading6"/>
       <w:lvlText w:val="%1.%2.%3.%4.%5.%6"/>
       <w:lvlJc w:val="left"/>
       <w:pPr>
@@ -9868,7 +10182,7 @@
     <w:lvl w:ilvl="6">
       <w:start w:val="1"/>
       <w:numFmt w:val="decimal"/>
-      <w:pStyle w:val="Ttulo7"/>
+      <w:pStyle w:val="Heading7"/>
       <w:lvlText w:val="%1.%2.%3.%4.%5.%6.%7"/>
       <w:lvlJc w:val="left"/>
       <w:pPr>
@@ -9878,7 +10192,7 @@
     <w:lvl w:ilvl="7">
       <w:start w:val="1"/>
       <w:numFmt w:val="decimal"/>
-      <w:pStyle w:val="Ttulo8"/>
+      <w:pStyle w:val="Heading8"/>
       <w:lvlText w:val="%1.%2.%3.%4.%5.%6.%7.%8"/>
       <w:lvlJc w:val="left"/>
       <w:pPr>
@@ -9888,7 +10202,7 @@
     <w:lvl w:ilvl="8">
       <w:start w:val="1"/>
       <w:numFmt w:val="decimal"/>
-      <w:pStyle w:val="Ttulo9"/>
+      <w:pStyle w:val="Heading9"/>
       <w:lvlText w:val="%1.%2.%3.%4.%5.%6.%7.%8.%9"/>
       <w:lvlJc w:val="left"/>
       <w:pPr>
@@ -11511,7 +11825,7 @@
 </file>
 
 <file path=word/styles.xml><?xml version="1.0" encoding="utf-8"?>
-<w:styles xmlns:mc="http://schemas.openxmlformats.org/markup-compatibility/2006" xmlns:r="http://schemas.openxmlformats.org/officeDocument/2006/relationships" xmlns:w="http://schemas.openxmlformats.org/wordprocessingml/2006/main" xmlns:w14="http://schemas.microsoft.com/office/word/2010/wordml" xmlns:w15="http://schemas.microsoft.com/office/word/2012/wordml" xmlns:w16se="http://schemas.microsoft.com/office/word/2015/wordml/symex" mc:Ignorable="w14 w15 w16se">
+<w:styles xmlns:mc="http://schemas.openxmlformats.org/markup-compatibility/2006" xmlns:r="http://schemas.openxmlformats.org/officeDocument/2006/relationships" xmlns:w="http://schemas.openxmlformats.org/wordprocessingml/2006/main" xmlns:w14="http://schemas.microsoft.com/office/word/2010/wordml" xmlns:w15="http://schemas.microsoft.com/office/word/2012/wordml" mc:Ignorable="w14 w15">
   <w:docDefaults>
     <w:rPrDefault>
       <w:rPr>
@@ -11900,11 +12214,11 @@
       <w:lang w:val="en-US" w:eastAsia="en-US"/>
     </w:rPr>
   </w:style>
-  <w:style w:type="paragraph" w:styleId="Ttulo1">
+  <w:style w:type="paragraph" w:styleId="Heading1">
     <w:name w:val="heading 1"/>
     <w:basedOn w:val="Normal"/>
     <w:next w:val="Normal"/>
-    <w:link w:val="Ttulo1Car"/>
+    <w:link w:val="Heading1Char"/>
     <w:qFormat/>
     <w:rsid w:val="00B675C3"/>
     <w:pPr>
@@ -11925,7 +12239,7 @@
       <w:szCs w:val="28"/>
     </w:rPr>
   </w:style>
-  <w:style w:type="paragraph" w:styleId="Ttulo2">
+  <w:style w:type="paragraph" w:styleId="Heading2">
     <w:name w:val="heading 2"/>
     <w:basedOn w:val="Normal"/>
     <w:next w:val="Normal"/>
@@ -11949,11 +12263,11 @@
       <w:szCs w:val="28"/>
     </w:rPr>
   </w:style>
-  <w:style w:type="paragraph" w:styleId="Ttulo3">
+  <w:style w:type="paragraph" w:styleId="Heading3">
     <w:name w:val="heading 3"/>
     <w:basedOn w:val="Normal"/>
     <w:next w:val="Normal"/>
-    <w:link w:val="Ttulo3Car"/>
+    <w:link w:val="Heading3Char"/>
     <w:unhideWhenUsed/>
     <w:qFormat/>
     <w:rsid w:val="008F10E1"/>
@@ -11973,11 +12287,11 @@
       <w:bCs/>
     </w:rPr>
   </w:style>
-  <w:style w:type="paragraph" w:styleId="Ttulo4">
+  <w:style w:type="paragraph" w:styleId="Heading4">
     <w:name w:val="heading 4"/>
     <w:basedOn w:val="Normal"/>
     <w:next w:val="Normal"/>
-    <w:link w:val="Ttulo4Car"/>
+    <w:link w:val="Heading4Char"/>
     <w:semiHidden/>
     <w:unhideWhenUsed/>
     <w:qFormat/>
@@ -12001,11 +12315,11 @@
       <w:color w:val="4F81BD"/>
     </w:rPr>
   </w:style>
-  <w:style w:type="paragraph" w:styleId="Ttulo5">
+  <w:style w:type="paragraph" w:styleId="Heading5">
     <w:name w:val="heading 5"/>
     <w:basedOn w:val="Normal"/>
     <w:next w:val="Normal"/>
-    <w:link w:val="Ttulo5Car"/>
+    <w:link w:val="Heading5Char"/>
     <w:semiHidden/>
     <w:unhideWhenUsed/>
     <w:qFormat/>
@@ -12025,11 +12339,11 @@
       <w:color w:val="243F60"/>
     </w:rPr>
   </w:style>
-  <w:style w:type="paragraph" w:styleId="Ttulo6">
+  <w:style w:type="paragraph" w:styleId="Heading6">
     <w:name w:val="heading 6"/>
     <w:basedOn w:val="Normal"/>
     <w:next w:val="Normal"/>
-    <w:link w:val="Ttulo6Car"/>
+    <w:link w:val="Heading6Char"/>
     <w:semiHidden/>
     <w:unhideWhenUsed/>
     <w:qFormat/>
@@ -12051,11 +12365,11 @@
       <w:color w:val="243F60"/>
     </w:rPr>
   </w:style>
-  <w:style w:type="paragraph" w:styleId="Ttulo7">
+  <w:style w:type="paragraph" w:styleId="Heading7">
     <w:name w:val="heading 7"/>
     <w:basedOn w:val="Normal"/>
     <w:next w:val="Normal"/>
-    <w:link w:val="Ttulo7Car"/>
+    <w:link w:val="Heading7Char"/>
     <w:semiHidden/>
     <w:unhideWhenUsed/>
     <w:qFormat/>
@@ -12077,11 +12391,11 @@
       <w:color w:val="404040"/>
     </w:rPr>
   </w:style>
-  <w:style w:type="paragraph" w:styleId="Ttulo8">
+  <w:style w:type="paragraph" w:styleId="Heading8">
     <w:name w:val="heading 8"/>
     <w:basedOn w:val="Normal"/>
     <w:next w:val="Normal"/>
-    <w:link w:val="Ttulo8Car"/>
+    <w:link w:val="Heading8Char"/>
     <w:semiHidden/>
     <w:unhideWhenUsed/>
     <w:qFormat/>
@@ -12103,11 +12417,11 @@
       <w:szCs w:val="20"/>
     </w:rPr>
   </w:style>
-  <w:style w:type="paragraph" w:styleId="Ttulo9">
+  <w:style w:type="paragraph" w:styleId="Heading9">
     <w:name w:val="heading 9"/>
     <w:basedOn w:val="Normal"/>
     <w:next w:val="Normal"/>
-    <w:link w:val="Ttulo9Car"/>
+    <w:link w:val="Heading9Char"/>
     <w:semiHidden/>
     <w:unhideWhenUsed/>
     <w:qFormat/>
@@ -12131,13 +12445,13 @@
       <w:szCs w:val="20"/>
     </w:rPr>
   </w:style>
-  <w:style w:type="character" w:default="1" w:styleId="Fuentedeprrafopredeter">
+  <w:style w:type="character" w:default="1" w:styleId="DefaultParagraphFont">
     <w:name w:val="Default Paragraph Font"/>
     <w:uiPriority w:val="1"/>
     <w:semiHidden/>
     <w:unhideWhenUsed/>
   </w:style>
-  <w:style w:type="table" w:default="1" w:styleId="Tablanormal">
+  <w:style w:type="table" w:default="1" w:styleId="TableNormal">
     <w:name w:val="Normal Table"/>
     <w:uiPriority w:val="99"/>
     <w:semiHidden/>
@@ -12152,16 +12466,16 @@
       </w:tblCellMar>
     </w:tblPr>
   </w:style>
-  <w:style w:type="numbering" w:default="1" w:styleId="Sinlista">
+  <w:style w:type="numbering" w:default="1" w:styleId="NoList">
     <w:name w:val="No List"/>
     <w:uiPriority w:val="99"/>
     <w:semiHidden/>
     <w:unhideWhenUsed/>
   </w:style>
-  <w:style w:type="paragraph" w:styleId="Encabezado">
+  <w:style w:type="paragraph" w:styleId="Header">
     <w:name w:val="header"/>
     <w:basedOn w:val="Normal"/>
-    <w:link w:val="EncabezadoCar"/>
+    <w:link w:val="HeaderChar"/>
     <w:rsid w:val="00A328A0"/>
     <w:pPr>
       <w:tabs>
@@ -12170,9 +12484,9 @@
       </w:tabs>
     </w:pPr>
   </w:style>
-  <w:style w:type="character" w:customStyle="1" w:styleId="EncabezadoCar">
-    <w:name w:val="Encabezado Car"/>
-    <w:link w:val="Encabezado"/>
+  <w:style w:type="character" w:customStyle="1" w:styleId="HeaderChar">
+    <w:name w:val="Header Char"/>
+    <w:link w:val="Header"/>
     <w:rsid w:val="00A328A0"/>
     <w:rPr>
       <w:sz w:val="24"/>
@@ -12180,10 +12494,10 @@
       <w:lang w:val="en-US" w:eastAsia="en-US"/>
     </w:rPr>
   </w:style>
-  <w:style w:type="paragraph" w:styleId="Piedepgina">
+  <w:style w:type="paragraph" w:styleId="Footer">
     <w:name w:val="footer"/>
     <w:basedOn w:val="Normal"/>
-    <w:link w:val="PiedepginaCar"/>
+    <w:link w:val="FooterChar"/>
     <w:rsid w:val="00A328A0"/>
     <w:pPr>
       <w:tabs>
@@ -12192,9 +12506,9 @@
       </w:tabs>
     </w:pPr>
   </w:style>
-  <w:style w:type="character" w:customStyle="1" w:styleId="PiedepginaCar">
-    <w:name w:val="Pie de página Car"/>
-    <w:link w:val="Piedepgina"/>
+  <w:style w:type="character" w:customStyle="1" w:styleId="FooterChar">
+    <w:name w:val="Footer Char"/>
+    <w:link w:val="Footer"/>
     <w:rsid w:val="00A328A0"/>
     <w:rPr>
       <w:sz w:val="24"/>
@@ -12202,9 +12516,9 @@
       <w:lang w:val="en-US" w:eastAsia="en-US"/>
     </w:rPr>
   </w:style>
-  <w:style w:type="table" w:styleId="Tablaconcuadrcula">
+  <w:style w:type="table" w:styleId="TableGrid">
     <w:name w:val="Table Grid"/>
-    <w:basedOn w:val="Tablanormal"/>
+    <w:basedOn w:val="TableNormal"/>
     <w:rsid w:val="00777459"/>
     <w:tblPr>
       <w:tblBorders>
@@ -12217,10 +12531,10 @@
       </w:tblBorders>
     </w:tblPr>
   </w:style>
-  <w:style w:type="paragraph" w:styleId="Textodeglobo">
+  <w:style w:type="paragraph" w:styleId="BalloonText">
     <w:name w:val="Balloon Text"/>
     <w:basedOn w:val="Normal"/>
-    <w:link w:val="TextodegloboCar"/>
+    <w:link w:val="BalloonTextChar"/>
     <w:rsid w:val="00F3617D"/>
     <w:rPr>
       <w:rFonts w:ascii="Tahoma" w:hAnsi="Tahoma" w:cs="Tahoma"/>
@@ -12228,9 +12542,9 @@
       <w:szCs w:val="16"/>
     </w:rPr>
   </w:style>
-  <w:style w:type="character" w:customStyle="1" w:styleId="TextodegloboCar">
-    <w:name w:val="Texto de globo Car"/>
-    <w:link w:val="Textodeglobo"/>
+  <w:style w:type="character" w:customStyle="1" w:styleId="BalloonTextChar">
+    <w:name w:val="Balloon Text Char"/>
+    <w:link w:val="BalloonText"/>
     <w:rsid w:val="00F3617D"/>
     <w:rPr>
       <w:rFonts w:ascii="Tahoma" w:hAnsi="Tahoma" w:cs="Tahoma"/>
@@ -12239,9 +12553,9 @@
       <w:lang w:val="en-US" w:eastAsia="en-US"/>
     </w:rPr>
   </w:style>
-  <w:style w:type="paragraph" w:styleId="Sinespaciado">
+  <w:style w:type="paragraph" w:styleId="NoSpacing">
     <w:name w:val="No Spacing"/>
-    <w:link w:val="SinespaciadoCar"/>
+    <w:link w:val="NoSpacingChar"/>
     <w:uiPriority w:val="1"/>
     <w:qFormat/>
     <w:rsid w:val="00F3617D"/>
@@ -12252,9 +12566,9 @@
       <w:lang w:eastAsia="en-US"/>
     </w:rPr>
   </w:style>
-  <w:style w:type="character" w:customStyle="1" w:styleId="SinespaciadoCar">
-    <w:name w:val="Sin espaciado Car"/>
-    <w:link w:val="Sinespaciado"/>
+  <w:style w:type="character" w:customStyle="1" w:styleId="NoSpacingChar">
+    <w:name w:val="No Spacing Char"/>
+    <w:link w:val="NoSpacing"/>
     <w:uiPriority w:val="1"/>
     <w:rsid w:val="00F3617D"/>
     <w:rPr>
@@ -12264,9 +12578,9 @@
       <w:lang w:val="es-ES" w:eastAsia="en-US" w:bidi="ar-SA"/>
     </w:rPr>
   </w:style>
-  <w:style w:type="character" w:customStyle="1" w:styleId="Ttulo1Car">
-    <w:name w:val="Título 1 Car"/>
-    <w:link w:val="Ttulo1"/>
+  <w:style w:type="character" w:customStyle="1" w:styleId="Heading1Char">
+    <w:name w:val="Heading 1 Char"/>
+    <w:link w:val="Heading1"/>
     <w:rsid w:val="00B675C3"/>
     <w:rPr>
       <w:rFonts w:ascii="Cambria" w:hAnsi="Cambria"/>
@@ -12278,9 +12592,9 @@
       <w:lang w:val="en-US" w:eastAsia="en-US"/>
     </w:rPr>
   </w:style>
-  <w:style w:type="character" w:customStyle="1" w:styleId="Ttulo3Car">
-    <w:name w:val="Título 3 Car"/>
-    <w:link w:val="Ttulo3"/>
+  <w:style w:type="character" w:customStyle="1" w:styleId="Heading3Char">
+    <w:name w:val="Heading 3 Char"/>
+    <w:link w:val="Heading3"/>
     <w:rsid w:val="008F10E1"/>
     <w:rPr>
       <w:rFonts w:ascii="Cambria" w:hAnsi="Cambria"/>
@@ -12291,9 +12605,9 @@
       <w:lang w:val="en-US" w:eastAsia="en-US"/>
     </w:rPr>
   </w:style>
-  <w:style w:type="character" w:customStyle="1" w:styleId="Ttulo4Car">
-    <w:name w:val="Título 4 Car"/>
-    <w:link w:val="Ttulo4"/>
+  <w:style w:type="character" w:customStyle="1" w:styleId="Heading4Char">
+    <w:name w:val="Heading 4 Char"/>
+    <w:link w:val="Heading4"/>
     <w:semiHidden/>
     <w:rsid w:val="00F43C57"/>
     <w:rPr>
@@ -12308,9 +12622,9 @@
       <w:lang w:val="en-US" w:eastAsia="en-US"/>
     </w:rPr>
   </w:style>
-  <w:style w:type="character" w:customStyle="1" w:styleId="Ttulo5Car">
-    <w:name w:val="Título 5 Car"/>
-    <w:link w:val="Ttulo5"/>
+  <w:style w:type="character" w:customStyle="1" w:styleId="Heading5Char">
+    <w:name w:val="Heading 5 Char"/>
+    <w:link w:val="Heading5"/>
     <w:semiHidden/>
     <w:rsid w:val="00F43C57"/>
     <w:rPr>
@@ -12321,9 +12635,9 @@
       <w:lang w:val="en-US" w:eastAsia="en-US"/>
     </w:rPr>
   </w:style>
-  <w:style w:type="character" w:customStyle="1" w:styleId="Ttulo6Car">
-    <w:name w:val="Título 6 Car"/>
-    <w:link w:val="Ttulo6"/>
+  <w:style w:type="character" w:customStyle="1" w:styleId="Heading6Char">
+    <w:name w:val="Heading 6 Char"/>
+    <w:link w:val="Heading6"/>
     <w:semiHidden/>
     <w:rsid w:val="00F43C57"/>
     <w:rPr>
@@ -12336,9 +12650,9 @@
       <w:lang w:val="en-US" w:eastAsia="en-US"/>
     </w:rPr>
   </w:style>
-  <w:style w:type="character" w:customStyle="1" w:styleId="Ttulo7Car">
-    <w:name w:val="Título 7 Car"/>
-    <w:link w:val="Ttulo7"/>
+  <w:style w:type="character" w:customStyle="1" w:styleId="Heading7Char">
+    <w:name w:val="Heading 7 Char"/>
+    <w:link w:val="Heading7"/>
     <w:semiHidden/>
     <w:rsid w:val="00F43C57"/>
     <w:rPr>
@@ -12351,9 +12665,9 @@
       <w:lang w:val="en-US" w:eastAsia="en-US"/>
     </w:rPr>
   </w:style>
-  <w:style w:type="character" w:customStyle="1" w:styleId="Ttulo8Car">
-    <w:name w:val="Título 8 Car"/>
-    <w:link w:val="Ttulo8"/>
+  <w:style w:type="character" w:customStyle="1" w:styleId="Heading8Char">
+    <w:name w:val="Heading 8 Char"/>
+    <w:link w:val="Heading8"/>
     <w:semiHidden/>
     <w:rsid w:val="00F43C57"/>
     <w:rPr>
@@ -12362,9 +12676,9 @@
       <w:lang w:val="en-US" w:eastAsia="en-US"/>
     </w:rPr>
   </w:style>
-  <w:style w:type="character" w:customStyle="1" w:styleId="Ttulo9Car">
-    <w:name w:val="Título 9 Car"/>
-    <w:link w:val="Ttulo9"/>
+  <w:style w:type="character" w:customStyle="1" w:styleId="Heading9Char">
+    <w:name w:val="Heading 9 Char"/>
+    <w:link w:val="Heading9"/>
     <w:semiHidden/>
     <w:rsid w:val="00F43C57"/>
     <w:rPr>
@@ -12375,7 +12689,7 @@
       <w:lang w:val="en-US" w:eastAsia="en-US"/>
     </w:rPr>
   </w:style>
-  <w:style w:type="character" w:styleId="Hipervnculo">
+  <w:style w:type="character" w:styleId="Hyperlink">
     <w:name w:val="Hyperlink"/>
     <w:uiPriority w:val="99"/>
     <w:unhideWhenUsed/>
@@ -12385,7 +12699,7 @@
       <w:u w:val="single"/>
     </w:rPr>
   </w:style>
-  <w:style w:type="paragraph" w:styleId="TDC1">
+  <w:style w:type="paragraph" w:styleId="TOC1">
     <w:name w:val="toc 1"/>
     <w:basedOn w:val="Normal"/>
     <w:next w:val="Normal"/>
@@ -12401,7 +12715,7 @@
       <w:b/>
     </w:rPr>
   </w:style>
-  <w:style w:type="paragraph" w:styleId="Prrafodelista">
+  <w:style w:type="paragraph" w:styleId="ListParagraph">
     <w:name w:val="List Paragraph"/>
     <w:basedOn w:val="Normal"/>
     <w:uiPriority w:val="34"/>
@@ -12412,7 +12726,7 @@
       <w:contextualSpacing/>
     </w:pPr>
   </w:style>
-  <w:style w:type="paragraph" w:styleId="TDC2">
+  <w:style w:type="paragraph" w:styleId="TOC2">
     <w:name w:val="toc 2"/>
     <w:basedOn w:val="Normal"/>
     <w:next w:val="Normal"/>
@@ -12424,7 +12738,7 @@
       <w:ind w:left="851" w:right="567" w:hanging="567"/>
     </w:pPr>
   </w:style>
-  <w:style w:type="paragraph" w:styleId="TDC3">
+  <w:style w:type="paragraph" w:styleId="TOC3">
     <w:name w:val="toc 3"/>
     <w:basedOn w:val="Normal"/>
     <w:next w:val="Normal"/>
@@ -12436,7 +12750,7 @@
       <w:ind w:left="480"/>
     </w:pPr>
   </w:style>
-  <w:style w:type="paragraph" w:styleId="Descripcin">
+  <w:style w:type="paragraph" w:styleId="Caption">
     <w:name w:val="caption"/>
     <w:basedOn w:val="Normal"/>
     <w:next w:val="Normal"/>
@@ -12455,16 +12769,16 @@
       <w:szCs w:val="18"/>
     </w:rPr>
   </w:style>
-  <w:style w:type="paragraph" w:styleId="Tabladeilustraciones">
+  <w:style w:type="paragraph" w:styleId="TableofFigures">
     <w:name w:val="table of figures"/>
     <w:basedOn w:val="Normal"/>
     <w:next w:val="Normal"/>
     <w:uiPriority w:val="99"/>
     <w:rsid w:val="00576549"/>
   </w:style>
-  <w:style w:type="character" w:styleId="Hipervnculovisitado">
+  <w:style w:type="character" w:styleId="FollowedHyperlink">
     <w:name w:val="FollowedHyperlink"/>
-    <w:basedOn w:val="Fuentedeprrafopredeter"/>
+    <w:basedOn w:val="DefaultParagraphFont"/>
     <w:semiHidden/>
     <w:unhideWhenUsed/>
     <w:rsid w:val="006F40AD"/>
@@ -12742,7 +13056,7 @@
 </file>
 
 <file path=customXml/itemProps1.xml><?xml version="1.0" encoding="utf-8"?>
-<ds:datastoreItem xmlns:ds="http://schemas.openxmlformats.org/officeDocument/2006/customXml" ds:itemID="{80409E97-74C4-44D5-8DD2-43E7689E0698}">
+<ds:datastoreItem xmlns:ds="http://schemas.openxmlformats.org/officeDocument/2006/customXml" ds:itemID="{1D9FE6F6-700F-41F7-B893-AC3D07580CE0}">
   <ds:schemaRefs>
     <ds:schemaRef ds:uri="http://schemas.openxmlformats.org/officeDocument/2006/bibliography"/>
   </ds:schemaRefs>

</xml_diff>